<commit_message>
updating the to do list 2017-06-19--02:03-pm
</commit_message>
<xml_diff>
--- a/To Do June.docx
+++ b/To Do June.docx
@@ -47,7 +47,16 @@
         <w:jc w:val="center"/>
       </w:pPr>
       <w:r>
-        <w:t>6/12/17</w:t>
+        <w:t>6/</w:t>
+      </w:r>
+      <w:r>
+        <w:t>1</w:t>
+      </w:r>
+      <w:r>
+        <w:t>9</w:t>
+      </w:r>
+      <w:r>
+        <w:t>/17</w:t>
       </w:r>
     </w:p>
     <w:p>
@@ -58,12 +67,14 @@
           <w:b/>
         </w:rPr>
       </w:pPr>
+      <w:bookmarkStart w:id="0" w:name="_Toc485640127"/>
       <w:r>
         <w:rPr>
           <w:b/>
         </w:rPr>
         <w:t>Review / context</w:t>
       </w:r>
+      <w:bookmarkEnd w:id="0"/>
     </w:p>
     <w:p>
       <w:pPr>
@@ -89,27 +100,6 @@
     </w:p>
     <w:p>
       <w:pPr>
-        <w:pStyle w:val="Heading1"/>
-        <w:spacing w:after="240" w:line="360" w:lineRule="auto"/>
-        <w:rPr>
-          <w:b/>
-        </w:rPr>
-      </w:pPr>
-      <w:r>
-        <w:rPr>
-          <w:b/>
-        </w:rPr>
-        <w:t>Subject 1</w:t>
-      </w:r>
-      <w:r>
-        <w:rPr>
-          <w:b/>
-        </w:rPr>
-        <w:t>: Public Policy Group</w:t>
-      </w:r>
-    </w:p>
-    <w:p>
-      <w:pPr>
         <w:spacing w:line="360" w:lineRule="auto"/>
         <w:rPr>
           <w:rFonts w:ascii="Georgia" w:eastAsia="Times New Roman" w:hAnsi="Georgia" w:cs="Arial"/>
@@ -119,7 +109,903 @@
           <w:lang w:eastAsia="en-US"/>
         </w:rPr>
       </w:pPr>
-      <w:r>
+    </w:p>
+    <w:sdt>
+      <w:sdtPr>
+        <w:id w:val="-1833281951"/>
+        <w:docPartObj>
+          <w:docPartGallery w:val="Table of Contents"/>
+          <w:docPartUnique/>
+        </w:docPartObj>
+      </w:sdtPr>
+      <w:sdtEndPr>
+        <w:rPr>
+          <w:rFonts w:asciiTheme="minorHAnsi" w:eastAsiaTheme="minorEastAsia" w:hAnsiTheme="minorHAnsi" w:cstheme="minorBidi"/>
+          <w:b/>
+          <w:smallCaps w:val="0"/>
+          <w:noProof/>
+          <w:color w:val="auto"/>
+          <w:sz w:val="22"/>
+          <w:szCs w:val="22"/>
+        </w:rPr>
+      </w:sdtEndPr>
+      <w:sdtContent>
+        <w:p>
+          <w:pPr>
+            <w:pStyle w:val="TOCHeading"/>
+          </w:pPr>
+          <w:r>
+            <w:t>Contents</w:t>
+          </w:r>
+        </w:p>
+        <w:p>
+          <w:pPr>
+            <w:pStyle w:val="TOC1"/>
+            <w:tabs>
+              <w:tab w:val="right" w:leader="dot" w:pos="9350"/>
+            </w:tabs>
+            <w:rPr>
+              <w:noProof/>
+            </w:rPr>
+          </w:pPr>
+          <w:r>
+            <w:fldChar w:fldCharType="begin"/>
+          </w:r>
+          <w:r>
+            <w:instrText xml:space="preserve"> TOC \o "1-3" \h \z \u </w:instrText>
+          </w:r>
+          <w:r>
+            <w:fldChar w:fldCharType="separate"/>
+          </w:r>
+          <w:hyperlink w:anchor="_Toc485640127" w:history="1">
+            <w:r>
+              <w:rPr>
+                <w:rStyle w:val="Hyperlink"/>
+                <w:b/>
+                <w:noProof/>
+              </w:rPr>
+              <w:t>Review / context</w:t>
+            </w:r>
+            <w:r>
+              <w:rPr>
+                <w:noProof/>
+                <w:webHidden/>
+              </w:rPr>
+              <w:tab/>
+            </w:r>
+            <w:r>
+              <w:rPr>
+                <w:noProof/>
+                <w:webHidden/>
+              </w:rPr>
+              <w:fldChar w:fldCharType="begin"/>
+            </w:r>
+            <w:r>
+              <w:rPr>
+                <w:noProof/>
+                <w:webHidden/>
+              </w:rPr>
+              <w:instrText xml:space="preserve"> PAGEREF _Toc485640127 \h </w:instrText>
+            </w:r>
+            <w:r>
+              <w:rPr>
+                <w:noProof/>
+                <w:webHidden/>
+              </w:rPr>
+            </w:r>
+            <w:r>
+              <w:rPr>
+                <w:noProof/>
+                <w:webHidden/>
+              </w:rPr>
+              <w:fldChar w:fldCharType="separate"/>
+            </w:r>
+            <w:r>
+              <w:rPr>
+                <w:noProof/>
+                <w:webHidden/>
+              </w:rPr>
+              <w:t>1</w:t>
+            </w:r>
+            <w:r>
+              <w:rPr>
+                <w:noProof/>
+                <w:webHidden/>
+              </w:rPr>
+              <w:fldChar w:fldCharType="end"/>
+            </w:r>
+          </w:hyperlink>
+        </w:p>
+        <w:p>
+          <w:pPr>
+            <w:pStyle w:val="TOC1"/>
+            <w:tabs>
+              <w:tab w:val="right" w:leader="dot" w:pos="9350"/>
+            </w:tabs>
+            <w:rPr>
+              <w:noProof/>
+            </w:rPr>
+          </w:pPr>
+          <w:hyperlink w:anchor="_Toc485640128" w:history="1">
+            <w:r>
+              <w:rPr>
+                <w:rStyle w:val="Hyperlink"/>
+                <w:b/>
+                <w:noProof/>
+              </w:rPr>
+              <w:t>Subject 1: Public Policy Group</w:t>
+            </w:r>
+            <w:r>
+              <w:rPr>
+                <w:noProof/>
+                <w:webHidden/>
+              </w:rPr>
+              <w:tab/>
+            </w:r>
+            <w:r>
+              <w:rPr>
+                <w:noProof/>
+                <w:webHidden/>
+              </w:rPr>
+              <w:fldChar w:fldCharType="begin"/>
+            </w:r>
+            <w:r>
+              <w:rPr>
+                <w:noProof/>
+                <w:webHidden/>
+              </w:rPr>
+              <w:instrText xml:space="preserve"> PAGEREF _Toc485640128 \h </w:instrText>
+            </w:r>
+            <w:r>
+              <w:rPr>
+                <w:noProof/>
+                <w:webHidden/>
+              </w:rPr>
+            </w:r>
+            <w:r>
+              <w:rPr>
+                <w:noProof/>
+                <w:webHidden/>
+              </w:rPr>
+              <w:fldChar w:fldCharType="separate"/>
+            </w:r>
+            <w:r>
+              <w:rPr>
+                <w:noProof/>
+                <w:webHidden/>
+              </w:rPr>
+              <w:t>1</w:t>
+            </w:r>
+            <w:r>
+              <w:rPr>
+                <w:noProof/>
+                <w:webHidden/>
+              </w:rPr>
+              <w:fldChar w:fldCharType="end"/>
+            </w:r>
+          </w:hyperlink>
+        </w:p>
+        <w:p>
+          <w:pPr>
+            <w:pStyle w:val="TOC1"/>
+            <w:tabs>
+              <w:tab w:val="right" w:leader="dot" w:pos="9350"/>
+            </w:tabs>
+            <w:rPr>
+              <w:noProof/>
+            </w:rPr>
+          </w:pPr>
+          <w:hyperlink w:anchor="_Toc485640129" w:history="1">
+            <w:r>
+              <w:rPr>
+                <w:rStyle w:val="Hyperlink"/>
+                <w:b/>
+                <w:noProof/>
+              </w:rPr>
+              <w:t>Subject 2: Student Life</w:t>
+            </w:r>
+            <w:r>
+              <w:rPr>
+                <w:noProof/>
+                <w:webHidden/>
+              </w:rPr>
+              <w:tab/>
+            </w:r>
+            <w:r>
+              <w:rPr>
+                <w:noProof/>
+                <w:webHidden/>
+              </w:rPr>
+              <w:fldChar w:fldCharType="begin"/>
+            </w:r>
+            <w:r>
+              <w:rPr>
+                <w:noProof/>
+                <w:webHidden/>
+              </w:rPr>
+              <w:instrText xml:space="preserve"> PAGEREF _Toc485640129 \h </w:instrText>
+            </w:r>
+            <w:r>
+              <w:rPr>
+                <w:noProof/>
+                <w:webHidden/>
+              </w:rPr>
+            </w:r>
+            <w:r>
+              <w:rPr>
+                <w:noProof/>
+                <w:webHidden/>
+              </w:rPr>
+              <w:fldChar w:fldCharType="separate"/>
+            </w:r>
+            <w:r>
+              <w:rPr>
+                <w:noProof/>
+                <w:webHidden/>
+              </w:rPr>
+              <w:t>1</w:t>
+            </w:r>
+            <w:r>
+              <w:rPr>
+                <w:noProof/>
+                <w:webHidden/>
+              </w:rPr>
+              <w:fldChar w:fldCharType="end"/>
+            </w:r>
+          </w:hyperlink>
+        </w:p>
+        <w:p>
+          <w:pPr>
+            <w:pStyle w:val="TOC1"/>
+            <w:tabs>
+              <w:tab w:val="right" w:leader="dot" w:pos="9350"/>
+            </w:tabs>
+            <w:rPr>
+              <w:noProof/>
+            </w:rPr>
+          </w:pPr>
+          <w:hyperlink w:anchor="_Toc485640130" w:history="1">
+            <w:r>
+              <w:rPr>
+                <w:rStyle w:val="Hyperlink"/>
+                <w:b/>
+                <w:noProof/>
+              </w:rPr>
+              <w:t>Subject 3: Minimum Wage</w:t>
+            </w:r>
+            <w:r>
+              <w:rPr>
+                <w:noProof/>
+                <w:webHidden/>
+              </w:rPr>
+              <w:tab/>
+            </w:r>
+            <w:r>
+              <w:rPr>
+                <w:noProof/>
+                <w:webHidden/>
+              </w:rPr>
+              <w:fldChar w:fldCharType="begin"/>
+            </w:r>
+            <w:r>
+              <w:rPr>
+                <w:noProof/>
+                <w:webHidden/>
+              </w:rPr>
+              <w:instrText xml:space="preserve"> PAGEREF _Toc485640130 \h </w:instrText>
+            </w:r>
+            <w:r>
+              <w:rPr>
+                <w:noProof/>
+                <w:webHidden/>
+              </w:rPr>
+            </w:r>
+            <w:r>
+              <w:rPr>
+                <w:noProof/>
+                <w:webHidden/>
+              </w:rPr>
+              <w:fldChar w:fldCharType="separate"/>
+            </w:r>
+            <w:r>
+              <w:rPr>
+                <w:noProof/>
+                <w:webHidden/>
+              </w:rPr>
+              <w:t>1</w:t>
+            </w:r>
+            <w:r>
+              <w:rPr>
+                <w:noProof/>
+                <w:webHidden/>
+              </w:rPr>
+              <w:fldChar w:fldCharType="end"/>
+            </w:r>
+          </w:hyperlink>
+        </w:p>
+        <w:p>
+          <w:pPr>
+            <w:pStyle w:val="TOC1"/>
+            <w:tabs>
+              <w:tab w:val="right" w:leader="dot" w:pos="9350"/>
+            </w:tabs>
+            <w:rPr>
+              <w:noProof/>
+            </w:rPr>
+          </w:pPr>
+          <w:hyperlink w:anchor="_Toc485640131" w:history="1">
+            <w:r>
+              <w:rPr>
+                <w:rStyle w:val="Hyperlink"/>
+                <w:b/>
+                <w:noProof/>
+              </w:rPr>
+              <w:t>Subject 4: Health Panel</w:t>
+            </w:r>
+            <w:r>
+              <w:rPr>
+                <w:noProof/>
+                <w:webHidden/>
+              </w:rPr>
+              <w:tab/>
+            </w:r>
+            <w:r>
+              <w:rPr>
+                <w:noProof/>
+                <w:webHidden/>
+              </w:rPr>
+              <w:fldChar w:fldCharType="begin"/>
+            </w:r>
+            <w:r>
+              <w:rPr>
+                <w:noProof/>
+                <w:webHidden/>
+              </w:rPr>
+              <w:instrText xml:space="preserve"> PAGEREF _Toc485640131 \h </w:instrText>
+            </w:r>
+            <w:r>
+              <w:rPr>
+                <w:noProof/>
+                <w:webHidden/>
+              </w:rPr>
+            </w:r>
+            <w:r>
+              <w:rPr>
+                <w:noProof/>
+                <w:webHidden/>
+              </w:rPr>
+              <w:fldChar w:fldCharType="separate"/>
+            </w:r>
+            <w:r>
+              <w:rPr>
+                <w:noProof/>
+                <w:webHidden/>
+              </w:rPr>
+              <w:t>2</w:t>
+            </w:r>
+            <w:r>
+              <w:rPr>
+                <w:noProof/>
+                <w:webHidden/>
+              </w:rPr>
+              <w:fldChar w:fldCharType="end"/>
+            </w:r>
+          </w:hyperlink>
+        </w:p>
+        <w:p>
+          <w:pPr>
+            <w:pStyle w:val="TOC1"/>
+            <w:tabs>
+              <w:tab w:val="right" w:leader="dot" w:pos="9350"/>
+            </w:tabs>
+            <w:rPr>
+              <w:noProof/>
+            </w:rPr>
+          </w:pPr>
+          <w:hyperlink w:anchor="_Toc485640132" w:history="1">
+            <w:r>
+              <w:rPr>
+                <w:rStyle w:val="Hyperlink"/>
+                <w:b/>
+                <w:noProof/>
+              </w:rPr>
+              <w:t>Subject 5: BCBS Project</w:t>
+            </w:r>
+            <w:r>
+              <w:rPr>
+                <w:noProof/>
+                <w:webHidden/>
+              </w:rPr>
+              <w:tab/>
+            </w:r>
+            <w:r>
+              <w:rPr>
+                <w:noProof/>
+                <w:webHidden/>
+              </w:rPr>
+              <w:fldChar w:fldCharType="begin"/>
+            </w:r>
+            <w:r>
+              <w:rPr>
+                <w:noProof/>
+                <w:webHidden/>
+              </w:rPr>
+              <w:instrText xml:space="preserve"> PAGEREF _Toc485640132 \h </w:instrText>
+            </w:r>
+            <w:r>
+              <w:rPr>
+                <w:noProof/>
+                <w:webHidden/>
+              </w:rPr>
+            </w:r>
+            <w:r>
+              <w:rPr>
+                <w:noProof/>
+                <w:webHidden/>
+              </w:rPr>
+              <w:fldChar w:fldCharType="separate"/>
+            </w:r>
+            <w:r>
+              <w:rPr>
+                <w:noProof/>
+                <w:webHidden/>
+              </w:rPr>
+              <w:t>2</w:t>
+            </w:r>
+            <w:r>
+              <w:rPr>
+                <w:noProof/>
+                <w:webHidden/>
+              </w:rPr>
+              <w:fldChar w:fldCharType="end"/>
+            </w:r>
+          </w:hyperlink>
+        </w:p>
+        <w:p>
+          <w:pPr>
+            <w:pStyle w:val="TOC1"/>
+            <w:tabs>
+              <w:tab w:val="right" w:leader="dot" w:pos="9350"/>
+            </w:tabs>
+            <w:rPr>
+              <w:noProof/>
+            </w:rPr>
+          </w:pPr>
+          <w:hyperlink w:anchor="_Toc485640133" w:history="1">
+            <w:r>
+              <w:rPr>
+                <w:rStyle w:val="Hyperlink"/>
+                <w:b/>
+                <w:noProof/>
+              </w:rPr>
+              <w:t xml:space="preserve">Subject 5: BCBS </w:t>
+            </w:r>
+            <w:r>
+              <w:rPr>
+                <w:rStyle w:val="Hyperlink"/>
+                <w:b/>
+                <w:noProof/>
+              </w:rPr>
+              <w:t>P</w:t>
+            </w:r>
+            <w:r>
+              <w:rPr>
+                <w:rStyle w:val="Hyperlink"/>
+                <w:b/>
+                <w:noProof/>
+              </w:rPr>
+              <w:t>roject</w:t>
+            </w:r>
+            <w:r>
+              <w:rPr>
+                <w:noProof/>
+                <w:webHidden/>
+              </w:rPr>
+              <w:tab/>
+            </w:r>
+            <w:r>
+              <w:rPr>
+                <w:noProof/>
+                <w:webHidden/>
+              </w:rPr>
+              <w:fldChar w:fldCharType="begin"/>
+            </w:r>
+            <w:r>
+              <w:rPr>
+                <w:noProof/>
+                <w:webHidden/>
+              </w:rPr>
+              <w:instrText xml:space="preserve"> PAGEREF _Toc485640133 \h </w:instrText>
+            </w:r>
+            <w:r>
+              <w:rPr>
+                <w:noProof/>
+                <w:webHidden/>
+              </w:rPr>
+            </w:r>
+            <w:r>
+              <w:rPr>
+                <w:noProof/>
+                <w:webHidden/>
+              </w:rPr>
+              <w:fldChar w:fldCharType="separate"/>
+            </w:r>
+            <w:r>
+              <w:rPr>
+                <w:noProof/>
+                <w:webHidden/>
+              </w:rPr>
+              <w:t>2</w:t>
+            </w:r>
+            <w:r>
+              <w:rPr>
+                <w:noProof/>
+                <w:webHidden/>
+              </w:rPr>
+              <w:fldChar w:fldCharType="end"/>
+            </w:r>
+          </w:hyperlink>
+        </w:p>
+        <w:p>
+          <w:pPr>
+            <w:pStyle w:val="TOC1"/>
+            <w:tabs>
+              <w:tab w:val="right" w:leader="dot" w:pos="9350"/>
+            </w:tabs>
+            <w:rPr>
+              <w:noProof/>
+            </w:rPr>
+          </w:pPr>
+          <w:hyperlink w:anchor="_Toc485640134" w:history="1">
+            <w:r>
+              <w:rPr>
+                <w:rStyle w:val="Hyperlink"/>
+                <w:b/>
+                <w:noProof/>
+              </w:rPr>
+              <w:t>Subject 6: Merrick Inc</w:t>
+            </w:r>
+            <w:r>
+              <w:rPr>
+                <w:noProof/>
+                <w:webHidden/>
+              </w:rPr>
+              <w:tab/>
+            </w:r>
+            <w:r>
+              <w:rPr>
+                <w:noProof/>
+                <w:webHidden/>
+              </w:rPr>
+              <w:fldChar w:fldCharType="begin"/>
+            </w:r>
+            <w:r>
+              <w:rPr>
+                <w:noProof/>
+                <w:webHidden/>
+              </w:rPr>
+              <w:instrText xml:space="preserve"> PAGEREF _Toc485640134 \h </w:instrText>
+            </w:r>
+            <w:r>
+              <w:rPr>
+                <w:noProof/>
+                <w:webHidden/>
+              </w:rPr>
+            </w:r>
+            <w:r>
+              <w:rPr>
+                <w:noProof/>
+                <w:webHidden/>
+              </w:rPr>
+              <w:fldChar w:fldCharType="separate"/>
+            </w:r>
+            <w:r>
+              <w:rPr>
+                <w:noProof/>
+                <w:webHidden/>
+              </w:rPr>
+              <w:t>2</w:t>
+            </w:r>
+            <w:r>
+              <w:rPr>
+                <w:noProof/>
+                <w:webHidden/>
+              </w:rPr>
+              <w:fldChar w:fldCharType="end"/>
+            </w:r>
+          </w:hyperlink>
+        </w:p>
+        <w:p>
+          <w:pPr>
+            <w:pStyle w:val="TOC1"/>
+            <w:tabs>
+              <w:tab w:val="right" w:leader="dot" w:pos="9350"/>
+            </w:tabs>
+            <w:rPr>
+              <w:noProof/>
+            </w:rPr>
+          </w:pPr>
+          <w:hyperlink w:anchor="_Toc485640135" w:history="1">
+            <w:r>
+              <w:rPr>
+                <w:rStyle w:val="Hyperlink"/>
+                <w:b/>
+                <w:noProof/>
+              </w:rPr>
+              <w:t>Subject 7: Job Applications</w:t>
+            </w:r>
+            <w:r>
+              <w:rPr>
+                <w:noProof/>
+                <w:webHidden/>
+              </w:rPr>
+              <w:tab/>
+            </w:r>
+            <w:r>
+              <w:rPr>
+                <w:noProof/>
+                <w:webHidden/>
+              </w:rPr>
+              <w:fldChar w:fldCharType="begin"/>
+            </w:r>
+            <w:r>
+              <w:rPr>
+                <w:noProof/>
+                <w:webHidden/>
+              </w:rPr>
+              <w:instrText xml:space="preserve"> PAGEREF _Toc485640135 \h </w:instrText>
+            </w:r>
+            <w:r>
+              <w:rPr>
+                <w:noProof/>
+                <w:webHidden/>
+              </w:rPr>
+            </w:r>
+            <w:r>
+              <w:rPr>
+                <w:noProof/>
+                <w:webHidden/>
+              </w:rPr>
+              <w:fldChar w:fldCharType="separate"/>
+            </w:r>
+            <w:r>
+              <w:rPr>
+                <w:noProof/>
+                <w:webHidden/>
+              </w:rPr>
+              <w:t>3</w:t>
+            </w:r>
+            <w:r>
+              <w:rPr>
+                <w:noProof/>
+                <w:webHidden/>
+              </w:rPr>
+              <w:fldChar w:fldCharType="end"/>
+            </w:r>
+          </w:hyperlink>
+        </w:p>
+        <w:p>
+          <w:pPr>
+            <w:pStyle w:val="TOC1"/>
+            <w:tabs>
+              <w:tab w:val="right" w:leader="dot" w:pos="9350"/>
+            </w:tabs>
+            <w:rPr>
+              <w:noProof/>
+            </w:rPr>
+          </w:pPr>
+          <w:hyperlink w:anchor="_Toc485640136" w:history="1">
+            <w:r>
+              <w:rPr>
+                <w:rStyle w:val="Hyperlink"/>
+                <w:b/>
+                <w:noProof/>
+              </w:rPr>
+              <w:t>Subject 8: Funding</w:t>
+            </w:r>
+            <w:r>
+              <w:rPr>
+                <w:noProof/>
+                <w:webHidden/>
+              </w:rPr>
+              <w:tab/>
+            </w:r>
+            <w:r>
+              <w:rPr>
+                <w:noProof/>
+                <w:webHidden/>
+              </w:rPr>
+              <w:fldChar w:fldCharType="begin"/>
+            </w:r>
+            <w:r>
+              <w:rPr>
+                <w:noProof/>
+                <w:webHidden/>
+              </w:rPr>
+              <w:instrText xml:space="preserve"> PAGEREF _Toc485640136 \h </w:instrText>
+            </w:r>
+            <w:r>
+              <w:rPr>
+                <w:noProof/>
+                <w:webHidden/>
+              </w:rPr>
+            </w:r>
+            <w:r>
+              <w:rPr>
+                <w:noProof/>
+                <w:webHidden/>
+              </w:rPr>
+              <w:fldChar w:fldCharType="separate"/>
+            </w:r>
+            <w:r>
+              <w:rPr>
+                <w:noProof/>
+                <w:webHidden/>
+              </w:rPr>
+              <w:t>3</w:t>
+            </w:r>
+            <w:r>
+              <w:rPr>
+                <w:noProof/>
+                <w:webHidden/>
+              </w:rPr>
+              <w:fldChar w:fldCharType="end"/>
+            </w:r>
+          </w:hyperlink>
+        </w:p>
+        <w:p>
+          <w:pPr>
+            <w:pStyle w:val="TOC1"/>
+            <w:tabs>
+              <w:tab w:val="right" w:leader="dot" w:pos="9350"/>
+            </w:tabs>
+            <w:rPr>
+              <w:noProof/>
+            </w:rPr>
+          </w:pPr>
+          <w:hyperlink w:anchor="_Toc485640137" w:history="1">
+            <w:r>
+              <w:rPr>
+                <w:rStyle w:val="Hyperlink"/>
+                <w:b/>
+                <w:noProof/>
+              </w:rPr>
+              <w:t>Subject 9: Personal/Self</w:t>
+            </w:r>
+            <w:r>
+              <w:rPr>
+                <w:noProof/>
+                <w:webHidden/>
+              </w:rPr>
+              <w:tab/>
+            </w:r>
+            <w:r>
+              <w:rPr>
+                <w:noProof/>
+                <w:webHidden/>
+              </w:rPr>
+              <w:fldChar w:fldCharType="begin"/>
+            </w:r>
+            <w:r>
+              <w:rPr>
+                <w:noProof/>
+                <w:webHidden/>
+              </w:rPr>
+              <w:instrText xml:space="preserve"> PAGEREF _Toc485640137 \h </w:instrText>
+            </w:r>
+            <w:r>
+              <w:rPr>
+                <w:noProof/>
+                <w:webHidden/>
+              </w:rPr>
+            </w:r>
+            <w:r>
+              <w:rPr>
+                <w:noProof/>
+                <w:webHidden/>
+              </w:rPr>
+              <w:fldChar w:fldCharType="separate"/>
+            </w:r>
+            <w:r>
+              <w:rPr>
+                <w:noProof/>
+                <w:webHidden/>
+              </w:rPr>
+              <w:t>3</w:t>
+            </w:r>
+            <w:r>
+              <w:rPr>
+                <w:noProof/>
+                <w:webHidden/>
+              </w:rPr>
+              <w:fldChar w:fldCharType="end"/>
+            </w:r>
+          </w:hyperlink>
+        </w:p>
+        <w:p>
+          <w:pPr>
+            <w:pStyle w:val="TOC1"/>
+            <w:tabs>
+              <w:tab w:val="right" w:leader="dot" w:pos="9350"/>
+            </w:tabs>
+            <w:rPr>
+              <w:noProof/>
+            </w:rPr>
+          </w:pPr>
+          <w:hyperlink w:anchor="_Toc485640138" w:history="1">
+            <w:r>
+              <w:rPr>
+                <w:rStyle w:val="Hyperlink"/>
+                <w:b/>
+                <w:noProof/>
+              </w:rPr>
+              <w:t>Subject 10: General Professional Interest</w:t>
+            </w:r>
+            <w:r>
+              <w:rPr>
+                <w:noProof/>
+                <w:webHidden/>
+              </w:rPr>
+              <w:tab/>
+            </w:r>
+            <w:r>
+              <w:rPr>
+                <w:noProof/>
+                <w:webHidden/>
+              </w:rPr>
+              <w:fldChar w:fldCharType="begin"/>
+            </w:r>
+            <w:r>
+              <w:rPr>
+                <w:noProof/>
+                <w:webHidden/>
+              </w:rPr>
+              <w:instrText xml:space="preserve"> PAGEREF _Toc485640138 \h </w:instrText>
+            </w:r>
+            <w:r>
+              <w:rPr>
+                <w:noProof/>
+                <w:webHidden/>
+              </w:rPr>
+            </w:r>
+            <w:r>
+              <w:rPr>
+                <w:noProof/>
+                <w:webHidden/>
+              </w:rPr>
+              <w:fldChar w:fldCharType="separate"/>
+            </w:r>
+            <w:r>
+              <w:rPr>
+                <w:noProof/>
+                <w:webHidden/>
+              </w:rPr>
+              <w:t>3</w:t>
+            </w:r>
+            <w:r>
+              <w:rPr>
+                <w:noProof/>
+                <w:webHidden/>
+              </w:rPr>
+              <w:fldChar w:fldCharType="end"/>
+            </w:r>
+          </w:hyperlink>
+        </w:p>
+        <w:p>
+          <w:r>
+            <w:rPr>
+              <w:b/>
+              <w:bCs/>
+              <w:noProof/>
+            </w:rPr>
+            <w:fldChar w:fldCharType="end"/>
+          </w:r>
+        </w:p>
+      </w:sdtContent>
+    </w:sdt>
+    <w:p>
+      <w:pPr>
+        <w:spacing w:line="360" w:lineRule="auto"/>
         <w:rPr>
           <w:rFonts w:ascii="Georgia" w:eastAsia="Times New Roman" w:hAnsi="Georgia" w:cs="Arial"/>
           <w:color w:val="222222"/>
@@ -127,8 +1013,7 @@
           <w:szCs w:val="19"/>
           <w:lang w:eastAsia="en-US"/>
         </w:rPr>
-        <w:t>Meet with Kalambokidis</w:t>
-      </w:r>
+      </w:pPr>
     </w:p>
     <w:p>
       <w:pPr>
@@ -141,7 +1026,32 @@
           <w:lang w:eastAsia="en-US"/>
         </w:rPr>
       </w:pPr>
-      <w:r>
+    </w:p>
+    <w:p>
+      <w:pPr>
+        <w:pStyle w:val="Heading1"/>
+        <w:rPr>
+          <w:b/>
+        </w:rPr>
+      </w:pPr>
+      <w:bookmarkStart w:id="1" w:name="_Toc485640128"/>
+      <w:r>
+        <w:rPr>
+          <w:b/>
+        </w:rPr>
+        <w:t>Subject 1</w:t>
+      </w:r>
+      <w:r>
+        <w:rPr>
+          <w:b/>
+        </w:rPr>
+        <w:t>: Public Policy Group</w:t>
+      </w:r>
+      <w:bookmarkEnd w:id="1"/>
+    </w:p>
+    <w:p>
+      <w:pPr>
+        <w:spacing w:line="360" w:lineRule="auto"/>
         <w:rPr>
           <w:rFonts w:ascii="Georgia" w:eastAsia="Times New Roman" w:hAnsi="Georgia" w:cs="Arial"/>
           <w:color w:val="222222"/>
@@ -149,12 +1059,8 @@
           <w:szCs w:val="19"/>
           <w:lang w:eastAsia="en-US"/>
         </w:rPr>
-        <w:t>Discuss past group</w:t>
-      </w:r>
-    </w:p>
-    <w:p>
-      <w:pPr>
-        <w:spacing w:line="360" w:lineRule="auto"/>
+      </w:pPr>
+      <w:r>
         <w:rPr>
           <w:rFonts w:ascii="Georgia" w:eastAsia="Times New Roman" w:hAnsi="Georgia" w:cs="Arial"/>
           <w:color w:val="222222"/>
@@ -162,8 +1068,12 @@
           <w:szCs w:val="19"/>
           <w:lang w:eastAsia="en-US"/>
         </w:rPr>
-      </w:pPr>
-      <w:r>
+        <w:t>Meet with Kalambokidis</w:t>
+      </w:r>
+    </w:p>
+    <w:p>
+      <w:pPr>
+        <w:spacing w:line="360" w:lineRule="auto"/>
         <w:rPr>
           <w:rFonts w:ascii="Georgia" w:eastAsia="Times New Roman" w:hAnsi="Georgia" w:cs="Arial"/>
           <w:color w:val="222222"/>
@@ -171,12 +1081,8 @@
           <w:szCs w:val="19"/>
           <w:lang w:eastAsia="en-US"/>
         </w:rPr>
-        <w:t>Theorize new goals</w:t>
-      </w:r>
-    </w:p>
-    <w:p>
-      <w:pPr>
-        <w:spacing w:line="360" w:lineRule="auto"/>
+      </w:pPr>
+      <w:r>
         <w:rPr>
           <w:rFonts w:ascii="Georgia" w:eastAsia="Times New Roman" w:hAnsi="Georgia" w:cs="Arial"/>
           <w:color w:val="222222"/>
@@ -184,7 +1090,8 @@
           <w:szCs w:val="19"/>
           <w:lang w:eastAsia="en-US"/>
         </w:rPr>
-      </w:pPr>
+        <w:t>Discuss past group</w:t>
+      </w:r>
     </w:p>
     <w:p>
       <w:pPr>
@@ -197,31 +1104,7 @@
           <w:lang w:eastAsia="en-US"/>
         </w:rPr>
       </w:pPr>
-    </w:p>
-    <w:p>
-      <w:pPr>
-        <w:pStyle w:val="Heading1"/>
-        <w:spacing w:after="240" w:line="360" w:lineRule="auto"/>
-        <w:rPr>
-          <w:b/>
-        </w:rPr>
-      </w:pPr>
-      <w:r>
-        <w:rPr>
-          <w:b/>
-        </w:rPr>
-        <w:t>Subject 2</w:t>
-      </w:r>
-      <w:r>
-        <w:rPr>
-          <w:b/>
-        </w:rPr>
-        <w:t>: Student Life</w:t>
-      </w:r>
-    </w:p>
-    <w:p>
-      <w:pPr>
-        <w:spacing w:line="360" w:lineRule="auto"/>
+      <w:r>
         <w:rPr>
           <w:rFonts w:ascii="Georgia" w:eastAsia="Times New Roman" w:hAnsi="Georgia" w:cs="Arial"/>
           <w:color w:val="222222"/>
@@ -229,8 +1112,36 @@
           <w:szCs w:val="19"/>
           <w:lang w:eastAsia="en-US"/>
         </w:rPr>
-      </w:pPr>
-      <w:r>
+        <w:lastRenderedPageBreak/>
+        <w:t>Theorize new goals</w:t>
+      </w:r>
+    </w:p>
+    <w:p>
+      <w:pPr>
+        <w:pStyle w:val="Heading1"/>
+        <w:spacing w:after="240" w:line="360" w:lineRule="auto"/>
+        <w:rPr>
+          <w:b/>
+        </w:rPr>
+      </w:pPr>
+      <w:bookmarkStart w:id="2" w:name="_Toc485640129"/>
+      <w:r>
+        <w:rPr>
+          <w:b/>
+        </w:rPr>
+        <w:t>Subject 2</w:t>
+      </w:r>
+      <w:r>
+        <w:rPr>
+          <w:b/>
+        </w:rPr>
+        <w:t>: Student Life</w:t>
+      </w:r>
+      <w:bookmarkEnd w:id="2"/>
+    </w:p>
+    <w:p>
+      <w:pPr>
+        <w:spacing w:line="360" w:lineRule="auto"/>
         <w:rPr>
           <w:rFonts w:ascii="Georgia" w:eastAsia="Times New Roman" w:hAnsi="Georgia" w:cs="Arial"/>
           <w:color w:val="222222"/>
@@ -238,12 +1149,8 @@
           <w:szCs w:val="19"/>
           <w:lang w:eastAsia="en-US"/>
         </w:rPr>
-        <w:t>Get student organizations</w:t>
-      </w:r>
-    </w:p>
-    <w:p>
-      <w:pPr>
-        <w:spacing w:line="360" w:lineRule="auto"/>
+      </w:pPr>
+      <w:r>
         <w:rPr>
           <w:rFonts w:ascii="Georgia" w:eastAsia="Times New Roman" w:hAnsi="Georgia" w:cs="Arial"/>
           <w:color w:val="222222"/>
@@ -251,8 +1158,12 @@
           <w:szCs w:val="19"/>
           <w:lang w:eastAsia="en-US"/>
         </w:rPr>
-      </w:pPr>
-      <w:r>
+        <w:t>Get student organizations</w:t>
+      </w:r>
+    </w:p>
+    <w:p>
+      <w:pPr>
+        <w:spacing w:line="360" w:lineRule="auto"/>
         <w:rPr>
           <w:rFonts w:ascii="Georgia" w:eastAsia="Times New Roman" w:hAnsi="Georgia" w:cs="Arial"/>
           <w:color w:val="222222"/>
@@ -260,11 +1171,64 @@
           <w:szCs w:val="19"/>
           <w:lang w:eastAsia="en-US"/>
         </w:rPr>
+      </w:pPr>
+      <w:r>
+        <w:rPr>
+          <w:rFonts w:ascii="Georgia" w:eastAsia="Times New Roman" w:hAnsi="Georgia" w:cs="Arial"/>
+          <w:color w:val="222222"/>
+          <w:sz w:val="24"/>
+          <w:szCs w:val="19"/>
+          <w:lang w:eastAsia="en-US"/>
+        </w:rPr>
         <w:t>Get through student voting</w:t>
       </w:r>
     </w:p>
     <w:p>
       <w:pPr>
+        <w:spacing w:line="360" w:lineRule="auto"/>
+        <w:rPr>
+          <w:rFonts w:ascii="Georgia" w:eastAsia="Times New Roman" w:hAnsi="Georgia" w:cs="Arial"/>
+          <w:color w:val="222222"/>
+          <w:sz w:val="24"/>
+          <w:szCs w:val="19"/>
+          <w:lang w:eastAsia="en-US"/>
+        </w:rPr>
+      </w:pPr>
+      <w:r>
+        <w:rPr>
+          <w:rFonts w:ascii="Georgia" w:eastAsia="Times New Roman" w:hAnsi="Georgia" w:cs="Arial"/>
+          <w:color w:val="222222"/>
+          <w:sz w:val="24"/>
+          <w:szCs w:val="19"/>
+          <w:lang w:eastAsia="en-US"/>
+        </w:rPr>
+        <w:t>Add APEC 8888 credits</w:t>
+      </w:r>
+    </w:p>
+    <w:p>
+      <w:pPr>
+        <w:spacing w:line="360" w:lineRule="auto"/>
+        <w:rPr>
+          <w:rFonts w:ascii="Georgia" w:eastAsia="Times New Roman" w:hAnsi="Georgia" w:cs="Arial"/>
+          <w:color w:val="222222"/>
+          <w:sz w:val="24"/>
+          <w:szCs w:val="19"/>
+          <w:lang w:eastAsia="en-US"/>
+        </w:rPr>
+      </w:pPr>
+      <w:r>
+        <w:rPr>
+          <w:rFonts w:ascii="Georgia" w:eastAsia="Times New Roman" w:hAnsi="Georgia" w:cs="Arial"/>
+          <w:color w:val="222222"/>
+          <w:sz w:val="24"/>
+          <w:szCs w:val="19"/>
+          <w:lang w:eastAsia="en-US"/>
+        </w:rPr>
+        <w:t>Study for Labor/Policy Field Exams</w:t>
+      </w:r>
+    </w:p>
+    <w:p>
+      <w:pPr>
         <w:spacing w:after="240" w:line="360" w:lineRule="auto"/>
         <w:rPr>
           <w:rFonts w:ascii="Georgia" w:hAnsi="Georgia"/>
@@ -282,7 +1246,7 @@
         <w:rPr>
           <w:b/>
         </w:rPr>
-        <w:t>Subject 3: Minimum Wage</w:t>
+        <w:t>Subject 3: Minimum Wage Tiers</w:t>
       </w:r>
     </w:p>
     <w:p>
@@ -306,6 +1270,12 @@
           <w:rFonts w:ascii="Georgia" w:hAnsi="Georgia"/>
         </w:rPr>
       </w:pPr>
+      <w:r>
+        <w:rPr>
+          <w:rFonts w:ascii="Georgia" w:hAnsi="Georgia"/>
+        </w:rPr>
+        <w:t>Make a proof of concept that uses I.O. for Metin Cakir to review</w:t>
+      </w:r>
     </w:p>
     <w:p>
       <w:pPr>
@@ -314,6 +1284,28 @@
           <w:rFonts w:ascii="Georgia" w:hAnsi="Georgia"/>
         </w:rPr>
       </w:pPr>
+      <w:r>
+        <w:rPr>
+          <w:rFonts w:ascii="Georgia" w:hAnsi="Georgia"/>
+        </w:rPr>
+        <w:t>Talk with Jason Hicks about how to structure a database of statutes</w:t>
+      </w:r>
+    </w:p>
+    <w:p>
+      <w:pPr>
+        <w:spacing w:after="240" w:line="360" w:lineRule="auto"/>
+        <w:rPr>
+          <w:rFonts w:ascii="Georgia" w:hAnsi="Georgia"/>
+        </w:rPr>
+      </w:pPr>
+    </w:p>
+    <w:p>
+      <w:pPr>
+        <w:spacing w:after="240" w:line="360" w:lineRule="auto"/>
+        <w:rPr>
+          <w:rFonts w:ascii="Georgia" w:hAnsi="Georgia"/>
+        </w:rPr>
+      </w:pPr>
     </w:p>
     <w:p>
       <w:pPr>
@@ -326,14 +1318,284 @@
         <w:rPr>
           <w:b/>
         </w:rPr>
+        <w:t xml:space="preserve">Subject </w:t>
+      </w:r>
+      <w:r>
+        <w:rPr>
+          <w:b/>
+        </w:rPr>
+        <w:t>4</w:t>
+      </w:r>
+      <w:r>
+        <w:rPr>
+          <w:b/>
+        </w:rPr>
+        <w:t xml:space="preserve">: </w:t>
+      </w:r>
+      <w:r>
+        <w:rPr>
+          <w:b/>
+        </w:rPr>
+        <w:t>Producing the Public Benefit</w:t>
+      </w:r>
+    </w:p>
+    <w:p>
+      <w:pPr>
+        <w:spacing w:after="240" w:line="360" w:lineRule="auto"/>
+        <w:rPr>
+          <w:rFonts w:ascii="Georgia" w:hAnsi="Georgia"/>
+        </w:rPr>
+      </w:pPr>
+      <w:r>
+        <w:rPr>
+          <w:rFonts w:ascii="Georgia" w:hAnsi="Georgia"/>
+        </w:rPr>
+        <w:t>Lorem Ipsum</w:t>
+      </w:r>
+    </w:p>
+    <w:p>
+      <w:pPr>
+        <w:spacing w:after="240" w:line="360" w:lineRule="auto"/>
+        <w:rPr>
+          <w:rFonts w:ascii="Georgia" w:hAnsi="Georgia"/>
+        </w:rPr>
+      </w:pPr>
+      <w:r>
+        <w:rPr>
+          <w:rFonts w:ascii="Georgia" w:hAnsi="Georgia"/>
+        </w:rPr>
+        <w:t>Make a proof of concept that uses I.O. for Metin Cakir to review</w:t>
+      </w:r>
+    </w:p>
+    <w:p>
+      <w:pPr>
+        <w:spacing w:after="240" w:line="360" w:lineRule="auto"/>
+        <w:rPr>
+          <w:rFonts w:ascii="Georgia" w:hAnsi="Georgia"/>
+        </w:rPr>
+      </w:pPr>
+    </w:p>
+    <w:p>
+      <w:pPr>
+        <w:pStyle w:val="Heading1"/>
+        <w:rPr>
+          <w:b/>
+        </w:rPr>
+      </w:pPr>
+      <w:bookmarkStart w:id="3" w:name="_Toc485640131"/>
+      <w:r>
+        <w:rPr>
+          <w:b/>
+        </w:rPr>
+        <w:t>Subject</w:t>
+      </w:r>
+      <w:r>
+        <w:rPr>
+          <w:b/>
+        </w:rPr>
+        <w:t xml:space="preserve"> 5</w:t>
+      </w:r>
+      <w:r>
+        <w:rPr>
+          <w:b/>
+        </w:rPr>
+        <w:t>: Health Panel</w:t>
+      </w:r>
+      <w:bookmarkEnd w:id="3"/>
+    </w:p>
+    <w:p>
+      <w:pPr>
+        <w:spacing w:after="240" w:line="360" w:lineRule="auto"/>
+        <w:rPr>
+          <w:rFonts w:ascii="Georgia" w:hAnsi="Georgia"/>
+        </w:rPr>
+      </w:pPr>
+    </w:p>
+    <w:p>
+      <w:pPr>
+        <w:spacing w:after="240" w:line="360" w:lineRule="auto"/>
+        <w:rPr>
+          <w:rFonts w:ascii="Georgia" w:hAnsi="Georgia"/>
+        </w:rPr>
+      </w:pPr>
+      <w:r>
+        <w:rPr>
+          <w:rFonts w:ascii="Georgia" w:hAnsi="Georgia"/>
+        </w:rPr>
+        <w:t>Contact participants</w:t>
+      </w:r>
+    </w:p>
+    <w:p>
+      <w:pPr>
+        <w:spacing w:after="240" w:line="360" w:lineRule="auto"/>
+        <w:rPr>
+          <w:rFonts w:ascii="Georgia" w:hAnsi="Georgia"/>
+        </w:rPr>
+      </w:pPr>
+      <w:r>
+        <w:rPr>
+          <w:rFonts w:ascii="Georgia" w:hAnsi="Georgia"/>
+        </w:rPr>
+        <w:t>Add Man Xu</w:t>
+      </w:r>
+    </w:p>
+    <w:p>
+      <w:pPr>
+        <w:spacing w:after="240" w:line="360" w:lineRule="auto"/>
+        <w:rPr>
+          <w:rFonts w:ascii="Georgia" w:hAnsi="Georgia"/>
+        </w:rPr>
+      </w:pPr>
+      <w:r>
+        <w:rPr>
+          <w:rFonts w:ascii="Georgia" w:hAnsi="Georgia"/>
+        </w:rPr>
+        <w:t>Discuss conclusions</w:t>
+      </w:r>
+    </w:p>
+    <w:p>
+      <w:pPr>
+        <w:spacing w:after="240" w:line="360" w:lineRule="auto"/>
+        <w:rPr>
+          <w:rFonts w:ascii="Georgia" w:hAnsi="Georgia"/>
+        </w:rPr>
+      </w:pPr>
+      <w:r>
+        <w:rPr>
+          <w:rFonts w:ascii="Georgia" w:hAnsi="Georgia"/>
+        </w:rPr>
+        <w:t>Make report</w:t>
+      </w:r>
+    </w:p>
+    <w:p>
+      <w:pPr>
+        <w:spacing w:after="240" w:line="360" w:lineRule="auto"/>
+        <w:rPr>
+          <w:rFonts w:ascii="Georgia" w:hAnsi="Georgia"/>
+        </w:rPr>
+      </w:pPr>
+    </w:p>
+    <w:p>
+      <w:pPr>
+        <w:pStyle w:val="Heading1"/>
+        <w:rPr>
+          <w:b/>
+        </w:rPr>
+      </w:pPr>
+      <w:bookmarkStart w:id="4" w:name="_Toc485640132"/>
+      <w:r>
+        <w:rPr>
+          <w:b/>
+        </w:rPr>
+        <w:t xml:space="preserve">Subject </w:t>
+      </w:r>
+      <w:r>
+        <w:rPr>
+          <w:b/>
+        </w:rPr>
+        <w:t>6</w:t>
+      </w:r>
+      <w:r>
+        <w:rPr>
+          <w:b/>
+        </w:rPr>
+        <w:t>: BCBS</w:t>
+      </w:r>
+      <w:r>
+        <w:rPr>
+          <w:b/>
+        </w:rPr>
+        <w:t xml:space="preserve"> Project</w:t>
+      </w:r>
+      <w:bookmarkEnd w:id="4"/>
+    </w:p>
+    <w:p>
+      <w:pPr>
+        <w:spacing w:after="240" w:line="360" w:lineRule="auto"/>
+        <w:rPr>
+          <w:rFonts w:ascii="Georgia" w:hAnsi="Georgia"/>
+        </w:rPr>
+      </w:pPr>
+      <w:r>
+        <w:rPr>
+          <w:rFonts w:ascii="Georgia" w:hAnsi="Georgia"/>
+        </w:rPr>
+        <w:t>DoH Persons of Color Health and distribution</w:t>
+      </w:r>
+    </w:p>
+    <w:p>
+      <w:pPr>
+        <w:spacing w:after="240" w:line="360" w:lineRule="auto"/>
+        <w:rPr>
+          <w:rFonts w:ascii="Georgia" w:hAnsi="Georgia"/>
+        </w:rPr>
+      </w:pPr>
+      <w:hyperlink r:id="rId11" w:history="1">
+        <w:r>
+          <w:rPr>
+            <w:rStyle w:val="Hyperlink"/>
+            <w:rFonts w:ascii="Georgia" w:hAnsi="Georgia"/>
+          </w:rPr>
+          <w:t>http://www.health.state.mn.us/divs/opi/gov/chsadmin/community/populations.html#a</w:t>
+        </w:r>
+      </w:hyperlink>
+    </w:p>
+    <w:p>
+      <w:pPr>
+        <w:spacing w:after="240" w:line="360" w:lineRule="auto"/>
+        <w:rPr>
+          <w:rFonts w:ascii="Georgia" w:hAnsi="Georgia"/>
+        </w:rPr>
+      </w:pPr>
+      <w:r>
+        <w:rPr>
+          <w:rFonts w:ascii="Georgia" w:hAnsi="Georgia"/>
+        </w:rPr>
+        <w:t>Present final results to the community</w:t>
+      </w:r>
+    </w:p>
+    <w:p>
+      <w:pPr>
+        <w:spacing w:after="240" w:line="360" w:lineRule="auto"/>
+        <w:rPr>
+          <w:rFonts w:ascii="Georgia" w:hAnsi="Georgia"/>
+        </w:rPr>
+      </w:pPr>
+      <w:r>
+        <w:rPr>
+          <w:rFonts w:ascii="Georgia" w:hAnsi="Georgia"/>
+        </w:rPr>
         <w:lastRenderedPageBreak/>
+        <w:t>Incorporate input from community into final draft</w:t>
+      </w:r>
+    </w:p>
+    <w:p>
+      <w:pPr>
+        <w:spacing w:after="240" w:line="360" w:lineRule="auto"/>
+        <w:rPr>
+          <w:rFonts w:ascii="Georgia" w:hAnsi="Georgia"/>
+        </w:rPr>
+      </w:pPr>
+    </w:p>
+    <w:p>
+      <w:pPr>
+        <w:pStyle w:val="Heading1"/>
+        <w:rPr>
+          <w:b/>
+        </w:rPr>
+      </w:pPr>
+      <w:bookmarkStart w:id="5" w:name="_Toc485640133"/>
+      <w:r>
+        <w:rPr>
+          <w:b/>
+        </w:rPr>
         <w:t xml:space="preserve">Subject </w:t>
       </w:r>
       <w:r>
         <w:rPr>
           <w:b/>
         </w:rPr>
-        <w:t>4</w:t>
+        <w:t>7</w:t>
       </w:r>
       <w:r>
         <w:rPr>
@@ -341,11 +1603,12 @@
         </w:rPr>
         <w:t xml:space="preserve">: </w:t>
       </w:r>
+      <w:bookmarkEnd w:id="5"/>
       <w:r>
         <w:rPr>
           <w:b/>
         </w:rPr>
-        <w:t>Health Panel</w:t>
+        <w:t>The Economic Case for Health Equity [NEA/ASSA]</w:t>
       </w:r>
     </w:p>
     <w:p>
@@ -355,6 +1618,12 @@
           <w:rFonts w:ascii="Georgia" w:hAnsi="Georgia"/>
         </w:rPr>
       </w:pPr>
+      <w:r>
+        <w:rPr>
+          <w:rFonts w:ascii="Georgia" w:hAnsi="Georgia"/>
+        </w:rPr>
+        <w:t>Meet with Dr Myers to discuss what it will take to turn this paper into a journal ready paper</w:t>
+      </w:r>
     </w:p>
     <w:p>
       <w:pPr>
@@ -363,13 +1632,47 @@
           <w:rFonts w:ascii="Georgia" w:hAnsi="Georgia"/>
         </w:rPr>
       </w:pPr>
-      <w:r>
+    </w:p>
+    <w:p>
+      <w:pPr>
+        <w:spacing w:after="240" w:line="360" w:lineRule="auto"/>
         <w:rPr>
           <w:rFonts w:ascii="Georgia" w:hAnsi="Georgia"/>
         </w:rPr>
-        <w:t>Contact participants</w:t>
-      </w:r>
-    </w:p>
+      </w:pPr>
+    </w:p>
+    <w:p>
+      <w:pPr>
+        <w:pStyle w:val="Heading1"/>
+        <w:rPr>
+          <w:b/>
+        </w:rPr>
+      </w:pPr>
+      <w:r>
+        <w:rPr>
+          <w:b/>
+        </w:rPr>
+        <w:t xml:space="preserve">Subject </w:t>
+      </w:r>
+      <w:r>
+        <w:rPr>
+          <w:b/>
+        </w:rPr>
+        <w:t>8</w:t>
+      </w:r>
+      <w:r>
+        <w:rPr>
+          <w:b/>
+        </w:rPr>
+        <w:t>: Merrick Inc</w:t>
+      </w:r>
+    </w:p>
+    <w:p>
+      <w:r>
+        <w:t>Finish it, connect the dots</w:t>
+      </w:r>
+    </w:p>
+    <w:p/>
     <w:p>
       <w:pPr>
         <w:spacing w:after="240" w:line="360" w:lineRule="auto"/>
@@ -377,11 +1680,109 @@
           <w:rFonts w:ascii="Georgia" w:hAnsi="Georgia"/>
         </w:rPr>
       </w:pPr>
-      <w:r>
+    </w:p>
+    <w:p>
+      <w:pPr>
+        <w:pStyle w:val="Heading1"/>
+        <w:rPr>
+          <w:b/>
+        </w:rPr>
+      </w:pPr>
+      <w:r>
+        <w:rPr>
+          <w:b/>
+        </w:rPr>
+        <w:t xml:space="preserve">Subject </w:t>
+      </w:r>
+      <w:r>
+        <w:rPr>
+          <w:b/>
+        </w:rPr>
+        <w:t>9</w:t>
+      </w:r>
+      <w:r>
+        <w:rPr>
+          <w:b/>
+        </w:rPr>
+        <w:t xml:space="preserve">: </w:t>
+      </w:r>
+      <w:r>
+        <w:rPr>
+          <w:b/>
+        </w:rPr>
+        <w:t>Minneapolis Minimum Wage</w:t>
+      </w:r>
+    </w:p>
+    <w:p>
+      <w:r>
+        <w:t>Estimate the race/ethnicity disparity results for mpls and henn+ramsey</w:t>
+      </w:r>
+    </w:p>
+    <w:p>
+      <w:r>
+        <w:t>Find where we got 71,000 from</w:t>
+      </w:r>
+    </w:p>
+    <w:p>
+      <w:r>
+        <w:t>Clarify which industries are in the 71,000</w:t>
+      </w:r>
+    </w:p>
+    <w:p>
+      <w:r>
+        <w:t>Generate concentration ratios</w:t>
+      </w:r>
+    </w:p>
+    <w:p>
+      <w:r>
+        <w:tab/>
+        <w:t>R = n_naics / n_total , n_naics / n_total | MW = true</w:t>
+      </w:r>
+    </w:p>
+    <w:p>
+      <w:r>
+        <w:t>How much of each industry is of each size</w:t>
+      </w:r>
+    </w:p>
+    <w:p/>
+    <w:p>
+      <w:pPr>
+        <w:spacing w:after="240" w:line="360" w:lineRule="auto"/>
         <w:rPr>
           <w:rFonts w:ascii="Georgia" w:hAnsi="Georgia"/>
         </w:rPr>
-        <w:t>Add Man Xu</w:t>
+      </w:pPr>
+    </w:p>
+    <w:p>
+      <w:pPr>
+        <w:pStyle w:val="Heading1"/>
+        <w:rPr>
+          <w:b/>
+        </w:rPr>
+      </w:pPr>
+      <w:r>
+        <w:rPr>
+          <w:b/>
+        </w:rPr>
+        <w:t xml:space="preserve">Subject </w:t>
+      </w:r>
+      <w:r>
+        <w:rPr>
+          <w:b/>
+        </w:rPr>
+        <w:t>10</w:t>
+      </w:r>
+      <w:r>
+        <w:rPr>
+          <w:b/>
+        </w:rPr>
+        <w:t xml:space="preserve">: </w:t>
+      </w:r>
+      <w:r>
+        <w:rPr>
+          <w:b/>
+        </w:rPr>
+        <w:t>Loser Aversion</w:t>
       </w:r>
     </w:p>
     <w:p>
@@ -395,7 +1796,7 @@
         <w:rPr>
           <w:rFonts w:ascii="Georgia" w:hAnsi="Georgia"/>
         </w:rPr>
-        <w:t>Discuss conclusions</w:t>
+        <w:t>Lorem Ipsum</w:t>
       </w:r>
     </w:p>
     <w:p>
@@ -409,7 +1810,7 @@
         <w:rPr>
           <w:rFonts w:ascii="Georgia" w:hAnsi="Georgia"/>
         </w:rPr>
-        <w:t>Make report</w:t>
+        <w:t>Meet with Haseeb and Soomin to discuss future of project</w:t>
       </w:r>
     </w:p>
     <w:p>
@@ -419,7 +1820,14 @@
           <w:rFonts w:ascii="Georgia" w:hAnsi="Georgia"/>
         </w:rPr>
       </w:pPr>
-    </w:p>
+      <w:r>
+        <w:rPr>
+          <w:rFonts w:ascii="Georgia" w:hAnsi="Georgia"/>
+        </w:rPr>
+        <w:t>Can I include type signaling as a part of the identification strategy? Maybe not identification, maybe an implementation strategy for policy</w:t>
+      </w:r>
+    </w:p>
+    <w:p/>
     <w:p>
       <w:pPr>
         <w:pStyle w:val="Heading1"/>
@@ -427,6 +1835,7 @@
           <w:b/>
         </w:rPr>
       </w:pPr>
+      <w:bookmarkStart w:id="6" w:name="_Toc485640135"/>
       <w:r>
         <w:rPr>
           <w:b/>
@@ -437,7 +1846,7 @@
         <w:rPr>
           <w:b/>
         </w:rPr>
-        <w:t>5</w:t>
+        <w:t>11</w:t>
       </w:r>
       <w:r>
         <w:rPr>
@@ -449,97 +1858,9 @@
         <w:rPr>
           <w:b/>
         </w:rPr>
-        <w:t>BCBS</w:t>
-      </w:r>
-    </w:p>
-    <w:p>
-      <w:pPr>
-        <w:spacing w:after="240" w:line="360" w:lineRule="auto"/>
-        <w:rPr>
-          <w:rFonts w:ascii="Georgia" w:hAnsi="Georgia"/>
-        </w:rPr>
-      </w:pPr>
-      <w:r>
-        <w:rPr>
-          <w:rFonts w:ascii="Georgia" w:hAnsi="Georgia"/>
-        </w:rPr>
-        <w:t>DoH Persons of Color Health and distribution</w:t>
-      </w:r>
-    </w:p>
-    <w:p>
-      <w:pPr>
-        <w:spacing w:after="240" w:line="360" w:lineRule="auto"/>
-        <w:rPr>
-          <w:rFonts w:ascii="Georgia" w:hAnsi="Georgia"/>
-        </w:rPr>
-      </w:pPr>
-      <w:r>
-        <w:rPr>
-          <w:rFonts w:ascii="Georgia" w:hAnsi="Georgia"/>
-        </w:rPr>
-        <w:t>http://www.health.state.mn.us/divs/opi/gov/chsadmin/community/populations.html#a</w:t>
-      </w:r>
-    </w:p>
-    <w:p>
-      <w:pPr>
-        <w:spacing w:after="240" w:line="360" w:lineRule="auto"/>
-        <w:rPr>
-          <w:rFonts w:ascii="Georgia" w:hAnsi="Georgia"/>
-        </w:rPr>
-      </w:pPr>
-    </w:p>
-    <w:p>
-      <w:pPr>
-        <w:pStyle w:val="Heading1"/>
-        <w:rPr>
-          <w:b/>
-        </w:rPr>
-      </w:pPr>
-      <w:r>
-        <w:rPr>
-          <w:b/>
-        </w:rPr>
-        <w:t>Subject 6: Merrick Inc</w:t>
-      </w:r>
-    </w:p>
-    <w:p>
-      <w:r>
-        <w:t>Finish it, connect the dots</w:t>
-      </w:r>
-    </w:p>
-    <w:p>
-      <w:pPr>
-        <w:rPr>
-          <w:ins w:id="0" w:author="Thomas J Durfee" w:date="2017-06-12T15:02:00Z"/>
-        </w:rPr>
-      </w:pPr>
-    </w:p>
-    <w:p/>
-    <w:p>
-      <w:pPr>
-        <w:pStyle w:val="Heading1"/>
-        <w:rPr>
-          <w:b/>
-        </w:rPr>
-      </w:pPr>
-      <w:r>
-        <w:rPr>
-          <w:b/>
-        </w:rPr>
-        <w:t>Subject 7</w:t>
-      </w:r>
-      <w:r>
-        <w:rPr>
-          <w:b/>
-        </w:rPr>
-        <w:t xml:space="preserve">: </w:t>
-      </w:r>
-      <w:r>
-        <w:rPr>
-          <w:b/>
-        </w:rPr>
         <w:t>Job Applications</w:t>
       </w:r>
+      <w:bookmarkEnd w:id="6"/>
     </w:p>
     <w:p>
       <w:r>
@@ -554,8 +1875,6 @@
           <w:numId w:val="35"/>
         </w:numPr>
       </w:pPr>
-      <w:bookmarkStart w:id="1" w:name="_GoBack"/>
-      <w:bookmarkEnd w:id="1"/>
       <w:r>
         <w:t>Summer Math Camp</w:t>
       </w:r>
@@ -569,6 +1888,214 @@
         </w:numPr>
       </w:pPr>
     </w:p>
+    <w:p>
+      <w:pPr>
+        <w:pStyle w:val="ListParagraph"/>
+        <w:numPr>
+          <w:ilvl w:val="0"/>
+          <w:numId w:val="35"/>
+        </w:numPr>
+      </w:pPr>
+    </w:p>
+    <w:p>
+      <w:pPr>
+        <w:pStyle w:val="Heading1"/>
+        <w:rPr>
+          <w:b/>
+        </w:rPr>
+      </w:pPr>
+      <w:r>
+        <w:rPr>
+          <w:b/>
+        </w:rPr>
+        <w:t xml:space="preserve">Subject </w:t>
+      </w:r>
+      <w:r>
+        <w:rPr>
+          <w:b/>
+        </w:rPr>
+        <w:t>12</w:t>
+      </w:r>
+      <w:r>
+        <w:rPr>
+          <w:b/>
+        </w:rPr>
+        <w:t xml:space="preserve">: </w:t>
+      </w:r>
+      <w:r>
+        <w:rPr>
+          <w:b/>
+        </w:rPr>
+        <w:t>Funding</w:t>
+      </w:r>
+    </w:p>
+    <w:p>
+      <w:pPr>
+        <w:pStyle w:val="ListParagraph"/>
+        <w:numPr>
+          <w:ilvl w:val="0"/>
+          <w:numId w:val="35"/>
+        </w:numPr>
+      </w:pPr>
+      <w:r>
+        <w:t>Look for tax policy IRS research grant</w:t>
+      </w:r>
+    </w:p>
+    <w:p>
+      <w:pPr>
+        <w:pStyle w:val="ListParagraph"/>
+        <w:numPr>
+          <w:ilvl w:val="0"/>
+          <w:numId w:val="35"/>
+        </w:numPr>
+      </w:pPr>
+    </w:p>
+    <w:p>
+      <w:pPr>
+        <w:pStyle w:val="ListParagraph"/>
+        <w:numPr>
+          <w:ilvl w:val="0"/>
+          <w:numId w:val="35"/>
+        </w:numPr>
+      </w:pPr>
+      <w:r>
+        <w:t xml:space="preserve">Look for Minimum wage stipends, </w:t>
+      </w:r>
+    </w:p>
+    <w:p>
+      <w:pPr>
+        <w:pStyle w:val="ListParagraph"/>
+        <w:numPr>
+          <w:ilvl w:val="0"/>
+          <w:numId w:val="35"/>
+        </w:numPr>
+      </w:pPr>
+      <w:r>
+        <w:t xml:space="preserve">Bush Foundation application </w:t>
+      </w:r>
+    </w:p>
+    <w:p>
+      <w:pPr>
+        <w:pStyle w:val="ListParagraph"/>
+        <w:numPr>
+          <w:ilvl w:val="0"/>
+          <w:numId w:val="35"/>
+        </w:numPr>
+      </w:pPr>
+    </w:p>
+    <w:p>
+      <w:pPr>
+        <w:pStyle w:val="Heading1"/>
+        <w:rPr>
+          <w:b/>
+        </w:rPr>
+      </w:pPr>
+      <w:r>
+        <w:rPr>
+          <w:b/>
+        </w:rPr>
+        <w:t xml:space="preserve">Subject </w:t>
+      </w:r>
+      <w:r>
+        <w:rPr>
+          <w:b/>
+        </w:rPr>
+        <w:t>13</w:t>
+      </w:r>
+      <w:r>
+        <w:rPr>
+          <w:b/>
+        </w:rPr>
+        <w:t xml:space="preserve">: </w:t>
+      </w:r>
+      <w:r>
+        <w:rPr>
+          <w:b/>
+        </w:rPr>
+        <w:t>Saint Paul Minimum Wage</w:t>
+      </w:r>
+    </w:p>
+    <w:p>
+      <w:pPr>
+        <w:pStyle w:val="ListParagraph"/>
+        <w:numPr>
+          <w:ilvl w:val="0"/>
+          <w:numId w:val="35"/>
+        </w:numPr>
+      </w:pPr>
+      <w:r>
+        <w:t>Meet with Dr Myers to discuss what we would do differently</w:t>
+      </w:r>
+    </w:p>
+    <w:p>
+      <w:pPr>
+        <w:pStyle w:val="ListParagraph"/>
+        <w:numPr>
+          <w:ilvl w:val="0"/>
+          <w:numId w:val="35"/>
+        </w:numPr>
+      </w:pPr>
+      <w:r>
+        <w:t>Do we get the same team?</w:t>
+      </w:r>
+    </w:p>
+    <w:p>
+      <w:pPr>
+        <w:pStyle w:val="ListParagraph"/>
+        <w:numPr>
+          <w:ilvl w:val="0"/>
+          <w:numId w:val="35"/>
+        </w:numPr>
+      </w:pPr>
+      <w:r>
+        <w:t>Do we add any new team members?</w:t>
+      </w:r>
+    </w:p>
+    <w:p>
+      <w:pPr>
+        <w:pStyle w:val="ListParagraph"/>
+        <w:numPr>
+          <w:ilvl w:val="0"/>
+          <w:numId w:val="35"/>
+        </w:numPr>
+      </w:pPr>
+      <w:r>
+        <w:t>How big is the project?</w:t>
+      </w:r>
+    </w:p>
+    <w:p>
+      <w:pPr>
+        <w:pStyle w:val="ListParagraph"/>
+        <w:numPr>
+          <w:ilvl w:val="0"/>
+          <w:numId w:val="35"/>
+        </w:numPr>
+      </w:pPr>
+      <w:r>
+        <w:t>Can we do novel research?</w:t>
+      </w:r>
+    </w:p>
+    <w:p>
+      <w:pPr>
+        <w:pStyle w:val="ListParagraph"/>
+        <w:numPr>
+          <w:ilvl w:val="0"/>
+          <w:numId w:val="35"/>
+        </w:numPr>
+      </w:pPr>
+      <w:r>
+        <w:t xml:space="preserve">What does the city want? </w:t>
+      </w:r>
+    </w:p>
+    <w:p>
+      <w:pPr>
+        <w:pStyle w:val="ListParagraph"/>
+        <w:numPr>
+          <w:ilvl w:val="0"/>
+          <w:numId w:val="35"/>
+        </w:numPr>
+      </w:pPr>
+    </w:p>
     <w:p/>
     <w:p>
       <w:pPr>
@@ -577,39 +2104,324 @@
           <w:b/>
         </w:rPr>
       </w:pPr>
+      <w:bookmarkStart w:id="7" w:name="_Toc485640137"/>
       <w:r>
         <w:rPr>
           <w:b/>
         </w:rPr>
-        <w:t>Subject 8</w:t>
+        <w:t xml:space="preserve">Subject </w:t>
       </w:r>
       <w:r>
         <w:rPr>
           <w:b/>
         </w:rPr>
+        <w:t>14</w:t>
+      </w:r>
+      <w:r>
+        <w:rPr>
+          <w:b/>
+        </w:rPr>
         <w:t xml:space="preserve">: </w:t>
       </w:r>
       <w:r>
         <w:rPr>
           <w:b/>
         </w:rPr>
-        <w:t>Funding</w:t>
-      </w:r>
-    </w:p>
-    <w:p>
-      <w:r>
-        <w:t>Look for tax policy IRS research grant</w:t>
+        <w:t>Personal</w:t>
+      </w:r>
+      <w:r>
+        <w:rPr>
+          <w:b/>
+        </w:rPr>
+        <w:t>/Self</w:t>
+      </w:r>
+      <w:bookmarkEnd w:id="7"/>
+    </w:p>
+    <w:p>
+      <w:r>
+        <w:t>Lorem Ipsum</w:t>
+      </w:r>
+    </w:p>
+    <w:p>
+      <w:r>
+        <w:t>Visit Johansens</w:t>
+      </w:r>
+    </w:p>
+    <w:p>
+      <w:r>
+        <w:t>Help Robbs move</w:t>
+      </w:r>
+    </w:p>
+    <w:p>
+      <w:r>
+        <w:t>Check in with Noelle</w:t>
+      </w:r>
+    </w:p>
+    <w:p>
+      <w:r>
+        <w:t>Pack tent for trip</w:t>
+      </w:r>
+    </w:p>
+    <w:p>
+      <w:r>
+        <w:t>FRED fantasy league with Tyler and Zach</w:t>
+      </w:r>
+      <w:bookmarkStart w:id="8" w:name="_GoBack"/>
+      <w:bookmarkEnd w:id="8"/>
+    </w:p>
+    <w:p>
+      <w:r>
+        <w:t>Solve the quasilinear demand problem</w:t>
+      </w:r>
+    </w:p>
+    <w:p>
+      <w:r>
+        <w:t>Read rawls, aristolte, kant, Sartre, mill, ross, camus, kiregaard, Nussbaum, the books in rwc</w:t>
+      </w:r>
+    </w:p>
+    <w:p>
+      <w:r>
+        <w:t>Read picketty</w:t>
       </w:r>
     </w:p>
     <w:p/>
-    <w:p>
-      <w:r>
-        <w:t xml:space="preserve">Look for Minimum wage stipends, </w:t>
+    <w:p/>
+    <w:p>
+      <w:pPr>
+        <w:pStyle w:val="Heading1"/>
+        <w:rPr>
+          <w:b/>
+        </w:rPr>
+      </w:pPr>
+      <w:bookmarkStart w:id="9" w:name="_Toc485640138"/>
+      <w:r>
+        <w:rPr>
+          <w:b/>
+        </w:rPr>
+        <w:lastRenderedPageBreak/>
+        <w:t xml:space="preserve">Subject </w:t>
+      </w:r>
+      <w:r>
+        <w:rPr>
+          <w:b/>
+        </w:rPr>
+        <w:t>1</w:t>
+      </w:r>
+      <w:r>
+        <w:rPr>
+          <w:b/>
+        </w:rPr>
+        <w:t>5</w:t>
+      </w:r>
+      <w:r>
+        <w:rPr>
+          <w:b/>
+        </w:rPr>
+        <w:t xml:space="preserve">: </w:t>
+      </w:r>
+      <w:r>
+        <w:rPr>
+          <w:b/>
+        </w:rPr>
+        <w:t>General Professional Interest</w:t>
+      </w:r>
+      <w:bookmarkEnd w:id="9"/>
+    </w:p>
+    <w:p>
+      <w:pPr>
+        <w:pStyle w:val="ListParagraph"/>
+        <w:numPr>
+          <w:ilvl w:val="0"/>
+          <w:numId w:val="35"/>
+        </w:numPr>
+      </w:pPr>
+      <w:r>
+        <w:t>Lorem Ipsum</w:t>
+      </w:r>
+    </w:p>
+    <w:p>
+      <w:pPr>
+        <w:pStyle w:val="ListParagraph"/>
+        <w:numPr>
+          <w:ilvl w:val="0"/>
+          <w:numId w:val="35"/>
+        </w:numPr>
+      </w:pPr>
+      <w:r>
+        <w:t>Learn How to use the Minnesota Supercomputer Institute</w:t>
+      </w:r>
+    </w:p>
+    <w:p>
+      <w:pPr>
+        <w:pStyle w:val="ListParagraph"/>
+        <w:numPr>
+          <w:ilvl w:val="0"/>
+          <w:numId w:val="35"/>
+        </w:numPr>
+      </w:pPr>
+      <w:r>
+        <w:t>Learn how to automate as much of github as possible</w:t>
+      </w:r>
+    </w:p>
+    <w:p>
+      <w:pPr>
+        <w:pStyle w:val="ListParagraph"/>
+        <w:numPr>
+          <w:ilvl w:val="0"/>
+          <w:numId w:val="35"/>
+        </w:numPr>
+      </w:pPr>
+      <w:r>
+        <w:t>Learn how to run stata and r files from the c++ command line</w:t>
+      </w:r>
+    </w:p>
+    <w:p>
+      <w:pPr>
+        <w:pStyle w:val="ListParagraph"/>
+        <w:numPr>
+          <w:ilvl w:val="0"/>
+          <w:numId w:val="35"/>
+        </w:numPr>
+      </w:pPr>
+      <w:r>
+        <w:t>Go through the Google Drive PhD Plan Folder, turn each of the paper topics into a proof of concept</w:t>
+      </w:r>
+    </w:p>
+    <w:p>
+      <w:pPr>
+        <w:pStyle w:val="ListParagraph"/>
+        <w:numPr>
+          <w:ilvl w:val="0"/>
+          <w:numId w:val="35"/>
+        </w:numPr>
+      </w:pPr>
+      <w:r>
+        <w:t>Does each project need its own folder, not just a word doc? Do I want to wait on that until the project reaches viability?</w:t>
+      </w:r>
+    </w:p>
+    <w:p>
+      <w:pPr>
+        <w:pStyle w:val="ListParagraph"/>
+        <w:numPr>
+          <w:ilvl w:val="0"/>
+          <w:numId w:val="35"/>
+        </w:numPr>
+      </w:pPr>
+      <w:r>
+        <w:t>Talk to Sebastian, should I take the Marc Bellemare or the Pamela Smith Trade classes?</w:t>
+      </w:r>
+    </w:p>
+    <w:p>
+      <w:pPr>
+        <w:pStyle w:val="ListParagraph"/>
+        <w:numPr>
+          <w:ilvl w:val="0"/>
+          <w:numId w:val="35"/>
+        </w:numPr>
+      </w:pPr>
+      <w:r>
+        <w:t>How can I model the labor market locally? Can I make a Labor Dashboard for MN? For RWC?</w:t>
+      </w:r>
+    </w:p>
+    <w:p>
+      <w:pPr>
+        <w:pStyle w:val="ListParagraph"/>
+        <w:numPr>
+          <w:ilvl w:val="0"/>
+          <w:numId w:val="35"/>
+        </w:numPr>
+      </w:pPr>
+      <w:r>
+        <w:t>Run laps on old macro homework</w:t>
+      </w:r>
+    </w:p>
+    <w:p>
+      <w:pPr>
+        <w:pStyle w:val="ListParagraph"/>
+        <w:numPr>
+          <w:ilvl w:val="0"/>
+          <w:numId w:val="35"/>
+        </w:numPr>
+      </w:pPr>
+      <w:r>
+        <w:t>Read James Fraiser – the anthropology of magic</w:t>
+      </w:r>
+    </w:p>
+    <w:p>
+      <w:pPr>
+        <w:pStyle w:val="ListParagraph"/>
+        <w:numPr>
+          <w:ilvl w:val="0"/>
+          <w:numId w:val="35"/>
+        </w:numPr>
+      </w:pPr>
+      <w:r>
+        <w:t>Read Anne Markusen on occupartional regional development</w:t>
+      </w:r>
+    </w:p>
+    <w:p>
+      <w:pPr>
+        <w:pStyle w:val="ListParagraph"/>
+        <w:numPr>
+          <w:ilvl w:val="0"/>
+          <w:numId w:val="35"/>
+        </w:numPr>
+      </w:pPr>
+      <w:r>
+        <w:t>Read sean hubbard on credit ratings and risk – grandfathering of zoning laws: coauthor for D&amp;B credit disparity paper?</w:t>
+      </w:r>
+    </w:p>
+    <w:p>
+      <w:pPr>
+        <w:pStyle w:val="ListParagraph"/>
+        <w:numPr>
+          <w:ilvl w:val="0"/>
+          <w:numId w:val="35"/>
+        </w:numPr>
+      </w:pPr>
+      <w:r>
+        <w:t>Read elane oster</w:t>
+      </w:r>
+    </w:p>
+    <w:p>
+      <w:pPr>
+        <w:pStyle w:val="ListParagraph"/>
+        <w:numPr>
+          <w:ilvl w:val="0"/>
+          <w:numId w:val="35"/>
+        </w:numPr>
+      </w:pPr>
+      <w:r>
+        <w:t>Read elenore ostrum</w:t>
+      </w:r>
+    </w:p>
+    <w:p>
+      <w:pPr>
+        <w:pStyle w:val="ListParagraph"/>
+        <w:numPr>
+          <w:ilvl w:val="0"/>
+          <w:numId w:val="35"/>
+        </w:numPr>
+      </w:pPr>
+      <w:r>
+        <w:t>Re-read the anne oster paper on minimum detectable effect? Discuss with Wahedur?</w:t>
+      </w:r>
+    </w:p>
+    <w:p>
+      <w:pPr>
+        <w:pStyle w:val="ListParagraph"/>
+        <w:numPr>
+          <w:ilvl w:val="0"/>
+          <w:numId w:val="35"/>
+        </w:numPr>
+      </w:pPr>
+      <w:r>
+        <w:t>Confirm that the Montero cohort paper is dead</w:t>
       </w:r>
     </w:p>
     <w:p/>
     <w:sectPr>
-      <w:footerReference w:type="default" r:id="rId11"/>
+      <w:footerReference w:type="default" r:id="rId12"/>
       <w:type w:val="continuous"/>
       <w:pgSz w:w="12240" w:h="15840"/>
       <w:pgMar w:top="1440" w:right="1440" w:bottom="1440" w:left="1440" w:header="720" w:footer="720" w:gutter="0"/>
@@ -679,7 +2491,7 @@
           <w:rPr>
             <w:noProof/>
           </w:rPr>
-          <w:t>3</w:t>
+          <w:t>2</w:t>
         </w:r>
         <w:r>
           <w:rPr>
@@ -1650,6 +3462,119 @@
     </w:lvl>
   </w:abstractNum>
   <w:abstractNum w:abstractNumId="18" w15:restartNumberingAfterBreak="0">
+    <w:nsid w:val="37B56BB4"/>
+    <w:multiLevelType w:val="hybridMultilevel"/>
+    <w:tmpl w:val="2966874C"/>
+    <w:lvl w:ilvl="0" w:tplc="04090001">
+      <w:start w:val="1"/>
+      <w:numFmt w:val="bullet"/>
+      <w:lvlText w:val=""/>
+      <w:lvlJc w:val="left"/>
+      <w:pPr>
+        <w:ind w:left="720" w:hanging="360"/>
+      </w:pPr>
+      <w:rPr>
+        <w:rFonts w:ascii="Symbol" w:hAnsi="Symbol" w:hint="default"/>
+      </w:rPr>
+    </w:lvl>
+    <w:lvl w:ilvl="1" w:tplc="04090003">
+      <w:start w:val="1"/>
+      <w:numFmt w:val="bullet"/>
+      <w:lvlText w:val="o"/>
+      <w:lvlJc w:val="left"/>
+      <w:pPr>
+        <w:ind w:left="1440" w:hanging="360"/>
+      </w:pPr>
+      <w:rPr>
+        <w:rFonts w:ascii="Courier New" w:hAnsi="Courier New" w:cs="Courier New" w:hint="default"/>
+      </w:rPr>
+    </w:lvl>
+    <w:lvl w:ilvl="2" w:tplc="04090005" w:tentative="1">
+      <w:start w:val="1"/>
+      <w:numFmt w:val="bullet"/>
+      <w:lvlText w:val=""/>
+      <w:lvlJc w:val="left"/>
+      <w:pPr>
+        <w:ind w:left="2160" w:hanging="360"/>
+      </w:pPr>
+      <w:rPr>
+        <w:rFonts w:ascii="Wingdings" w:hAnsi="Wingdings" w:hint="default"/>
+      </w:rPr>
+    </w:lvl>
+    <w:lvl w:ilvl="3" w:tplc="04090001" w:tentative="1">
+      <w:start w:val="1"/>
+      <w:numFmt w:val="bullet"/>
+      <w:lvlText w:val=""/>
+      <w:lvlJc w:val="left"/>
+      <w:pPr>
+        <w:ind w:left="2880" w:hanging="360"/>
+      </w:pPr>
+      <w:rPr>
+        <w:rFonts w:ascii="Symbol" w:hAnsi="Symbol" w:hint="default"/>
+      </w:rPr>
+    </w:lvl>
+    <w:lvl w:ilvl="4" w:tplc="04090003" w:tentative="1">
+      <w:start w:val="1"/>
+      <w:numFmt w:val="bullet"/>
+      <w:lvlText w:val="o"/>
+      <w:lvlJc w:val="left"/>
+      <w:pPr>
+        <w:ind w:left="3600" w:hanging="360"/>
+      </w:pPr>
+      <w:rPr>
+        <w:rFonts w:ascii="Courier New" w:hAnsi="Courier New" w:cs="Courier New" w:hint="default"/>
+      </w:rPr>
+    </w:lvl>
+    <w:lvl w:ilvl="5" w:tplc="04090005" w:tentative="1">
+      <w:start w:val="1"/>
+      <w:numFmt w:val="bullet"/>
+      <w:lvlText w:val=""/>
+      <w:lvlJc w:val="left"/>
+      <w:pPr>
+        <w:ind w:left="4320" w:hanging="360"/>
+      </w:pPr>
+      <w:rPr>
+        <w:rFonts w:ascii="Wingdings" w:hAnsi="Wingdings" w:hint="default"/>
+      </w:rPr>
+    </w:lvl>
+    <w:lvl w:ilvl="6" w:tplc="04090001" w:tentative="1">
+      <w:start w:val="1"/>
+      <w:numFmt w:val="bullet"/>
+      <w:lvlText w:val=""/>
+      <w:lvlJc w:val="left"/>
+      <w:pPr>
+        <w:ind w:left="5040" w:hanging="360"/>
+      </w:pPr>
+      <w:rPr>
+        <w:rFonts w:ascii="Symbol" w:hAnsi="Symbol" w:hint="default"/>
+      </w:rPr>
+    </w:lvl>
+    <w:lvl w:ilvl="7" w:tplc="04090003" w:tentative="1">
+      <w:start w:val="1"/>
+      <w:numFmt w:val="bullet"/>
+      <w:lvlText w:val="o"/>
+      <w:lvlJc w:val="left"/>
+      <w:pPr>
+        <w:ind w:left="5760" w:hanging="360"/>
+      </w:pPr>
+      <w:rPr>
+        <w:rFonts w:ascii="Courier New" w:hAnsi="Courier New" w:cs="Courier New" w:hint="default"/>
+      </w:rPr>
+    </w:lvl>
+    <w:lvl w:ilvl="8" w:tplc="04090005" w:tentative="1">
+      <w:start w:val="1"/>
+      <w:numFmt w:val="bullet"/>
+      <w:lvlText w:val=""/>
+      <w:lvlJc w:val="left"/>
+      <w:pPr>
+        <w:ind w:left="6480" w:hanging="360"/>
+      </w:pPr>
+      <w:rPr>
+        <w:rFonts w:ascii="Wingdings" w:hAnsi="Wingdings" w:hint="default"/>
+      </w:rPr>
+    </w:lvl>
+  </w:abstractNum>
+  <w:abstractNum w:abstractNumId="19" w15:restartNumberingAfterBreak="0">
     <w:nsid w:val="3B29577B"/>
     <w:multiLevelType w:val="hybridMultilevel"/>
     <w:tmpl w:val="BEC05406"/>
@@ -1735,7 +3660,7 @@
       </w:pPr>
     </w:lvl>
   </w:abstractNum>
-  <w:abstractNum w:abstractNumId="19" w15:restartNumberingAfterBreak="0">
+  <w:abstractNum w:abstractNumId="20" w15:restartNumberingAfterBreak="0">
     <w:nsid w:val="3F9A3F7E"/>
     <w:multiLevelType w:val="multilevel"/>
     <w:tmpl w:val="04090023"/>
@@ -1822,10 +3747,10 @@
       </w:pPr>
     </w:lvl>
   </w:abstractNum>
-  <w:abstractNum w:abstractNumId="20" w15:restartNumberingAfterBreak="0">
+  <w:abstractNum w:abstractNumId="21" w15:restartNumberingAfterBreak="0">
     <w:nsid w:val="455A60BE"/>
     <w:multiLevelType w:val="hybridMultilevel"/>
-    <w:tmpl w:val="758CFFF4"/>
+    <w:tmpl w:val="B2E45C74"/>
     <w:lvl w:ilvl="0" w:tplc="8C680080">
       <w:numFmt w:val="bullet"/>
       <w:lvlText w:val="-"/>
@@ -1837,7 +3762,7 @@
         <w:rFonts w:ascii="Calibri" w:eastAsiaTheme="minorEastAsia" w:hAnsi="Calibri" w:cs="Calibri" w:hint="default"/>
       </w:rPr>
     </w:lvl>
-    <w:lvl w:ilvl="1" w:tplc="04090003" w:tentative="1">
+    <w:lvl w:ilvl="1" w:tplc="04090003">
       <w:start w:val="1"/>
       <w:numFmt w:val="bullet"/>
       <w:lvlText w:val="o"/>
@@ -1934,7 +3859,7 @@
       </w:rPr>
     </w:lvl>
   </w:abstractNum>
-  <w:abstractNum w:abstractNumId="21" w15:restartNumberingAfterBreak="0">
+  <w:abstractNum w:abstractNumId="22" w15:restartNumberingAfterBreak="0">
     <w:nsid w:val="45E82AE5"/>
     <w:multiLevelType w:val="hybridMultilevel"/>
     <w:tmpl w:val="B61CC778"/>
@@ -2020,7 +3945,7 @@
       </w:pPr>
     </w:lvl>
   </w:abstractNum>
-  <w:abstractNum w:abstractNumId="22" w15:restartNumberingAfterBreak="0">
+  <w:abstractNum w:abstractNumId="23" w15:restartNumberingAfterBreak="0">
     <w:nsid w:val="4986523D"/>
     <w:multiLevelType w:val="multilevel"/>
     <w:tmpl w:val="0409001D"/>
@@ -2106,7 +4031,7 @@
       </w:pPr>
     </w:lvl>
   </w:abstractNum>
-  <w:abstractNum w:abstractNumId="23" w15:restartNumberingAfterBreak="0">
+  <w:abstractNum w:abstractNumId="24" w15:restartNumberingAfterBreak="0">
     <w:nsid w:val="58434B9C"/>
     <w:multiLevelType w:val="hybridMultilevel"/>
     <w:tmpl w:val="EB40A7F2"/>
@@ -2259,7 +4184,7 @@
     <w:abstractNumId w:val="10"/>
   </w:num>
   <w:num w:numId="14">
-    <w:abstractNumId w:val="22"/>
+    <w:abstractNumId w:val="23"/>
   </w:num>
   <w:num w:numId="15">
     <w:abstractNumId w:val="11"/>
@@ -2304,35 +4229,30 @@
     <w:abstractNumId w:val="15"/>
   </w:num>
   <w:num w:numId="29">
-    <w:abstractNumId w:val="19"/>
+    <w:abstractNumId w:val="20"/>
   </w:num>
   <w:num w:numId="30">
-    <w:abstractNumId w:val="18"/>
+    <w:abstractNumId w:val="19"/>
   </w:num>
   <w:num w:numId="31">
     <w:abstractNumId w:val="16"/>
   </w:num>
   <w:num w:numId="32">
-    <w:abstractNumId w:val="21"/>
+    <w:abstractNumId w:val="22"/>
   </w:num>
   <w:num w:numId="33">
-    <w:abstractNumId w:val="23"/>
+    <w:abstractNumId w:val="24"/>
   </w:num>
   <w:num w:numId="34">
     <w:abstractNumId w:val="17"/>
   </w:num>
   <w:num w:numId="35">
-    <w:abstractNumId w:val="20"/>
+    <w:abstractNumId w:val="21"/>
+  </w:num>
+  <w:num w:numId="36">
+    <w:abstractNumId w:val="18"/>
   </w:num>
 </w:numbering>
-</file>
-
-<file path=word/people.xml><?xml version="1.0" encoding="utf-8"?>
-<w15:people xmlns:wpc="http://schemas.microsoft.com/office/word/2010/wordprocessingCanvas" xmlns:cx="http://schemas.microsoft.com/office/drawing/2014/chartex" xmlns:cx1="http://schemas.microsoft.com/office/drawing/2015/9/8/chartex" xmlns:mc="http://schemas.openxmlformats.org/markup-compatibility/2006" xmlns:o="urn:schemas-microsoft-com:office:office" xmlns:r="http://schemas.openxmlformats.org/officeDocument/2006/relationships" xmlns:m="http://schemas.openxmlformats.org/officeDocument/2006/math" xmlns:v="urn:schemas-microsoft-com:vml" xmlns:wp14="http://schemas.microsoft.com/office/word/2010/wordprocessingDrawing" xmlns:wp="http://schemas.openxmlformats.org/drawingml/2006/wordprocessingDrawing" xmlns:w10="urn:schemas-microsoft-com:office:word" xmlns:w="http://schemas.openxmlformats.org/wordprocessingml/2006/main" xmlns:w14="http://schemas.microsoft.com/office/word/2010/wordml" xmlns:w15="http://schemas.microsoft.com/office/word/2012/wordml" xmlns:w16se="http://schemas.microsoft.com/office/word/2015/wordml/symex" xmlns:wpg="http://schemas.microsoft.com/office/word/2010/wordprocessingGroup" xmlns:wpi="http://schemas.microsoft.com/office/word/2010/wordprocessingInk" xmlns:wne="http://schemas.microsoft.com/office/word/2006/wordml" xmlns:wps="http://schemas.microsoft.com/office/word/2010/wordprocessingShape" mc:Ignorable="w14 w15 w16se wp14">
-  <w15:person w15:author="Thomas J Durfee">
-    <w15:presenceInfo w15:providerId="None" w15:userId="Thomas J Durfee"/>
-  </w15:person>
-</w15:people>
 </file>
 
 <file path=word/styles.xml><?xml version="1.0" encoding="utf-8"?>
@@ -3179,7 +5099,6 @@
     <w:basedOn w:val="Heading1"/>
     <w:next w:val="Normal"/>
     <w:uiPriority w:val="39"/>
-    <w:semiHidden/>
     <w:unhideWhenUsed/>
     <w:qFormat/>
     <w:pPr>
@@ -3598,7 +5517,6 @@
     <w:name w:val="Hyperlink"/>
     <w:basedOn w:val="DefaultParagraphFont"/>
     <w:uiPriority w:val="99"/>
-    <w:semiHidden/>
     <w:unhideWhenUsed/>
     <w:rsid w:val="007833A7"/>
     <w:rPr>
@@ -3730,6 +5648,18 @@
     <w:pPr>
       <w:ind w:left="720"/>
       <w:contextualSpacing/>
+    </w:pPr>
+  </w:style>
+  <w:style w:type="paragraph" w:styleId="TOC1">
+    <w:name w:val="toc 1"/>
+    <w:basedOn w:val="Normal"/>
+    <w:next w:val="Normal"/>
+    <w:autoRedefine/>
+    <w:uiPriority w:val="39"/>
+    <w:unhideWhenUsed/>
+    <w:rsid w:val="007204C7"/>
+    <w:pPr>
+      <w:spacing w:after="100"/>
     </w:pPr>
   </w:style>
 </w:styles>
@@ -3997,141 +5927,6 @@
 </file>
 
 <file path=customXml/item1.xml><?xml version="1.0" encoding="utf-8"?>
-<?mso-contentType ?>
-<FormTemplates xmlns="http://schemas.microsoft.com/sharepoint/v3/contenttype/forms">
-  <Display>DocumentLibraryForm</Display>
-  <Edit>AssetEditForm</Edit>
-  <New>DocumentLibraryForm</New>
-</FormTemplates>
-</file>
-
-<file path=customXml/item2.xml><?xml version="1.0" encoding="utf-8"?>
-<p:properties xmlns:p="http://schemas.microsoft.com/office/2006/metadata/properties" xmlns:xsi="http://www.w3.org/2001/XMLSchema-instance" xmlns:pc="http://schemas.microsoft.com/office/infopath/2007/PartnerControls">
-  <documentManagement>
-    <APDescription xmlns="4873beb7-5857-4685-be1f-d57550cc96cc" xsi:nil="true"/>
-    <AssetExpire xmlns="4873beb7-5857-4685-be1f-d57550cc96cc">2029-01-01T08:00:00+00:00</AssetExpire>
-    <CampaignTagsTaxHTField0 xmlns="4873beb7-5857-4685-be1f-d57550cc96cc">
-      <Terms xmlns="http://schemas.microsoft.com/office/infopath/2007/PartnerControls"/>
-    </CampaignTagsTaxHTField0>
-    <IntlLangReviewDate xmlns="4873beb7-5857-4685-be1f-d57550cc96cc" xsi:nil="true"/>
-    <TPFriendlyName xmlns="4873beb7-5857-4685-be1f-d57550cc96cc" xsi:nil="true"/>
-    <IntlLangReview xmlns="4873beb7-5857-4685-be1f-d57550cc96cc">false</IntlLangReview>
-    <LocLastLocAttemptVersionLookup xmlns="4873beb7-5857-4685-be1f-d57550cc96cc">856581</LocLastLocAttemptVersionLookup>
-    <PolicheckWords xmlns="4873beb7-5857-4685-be1f-d57550cc96cc" xsi:nil="true"/>
-    <SubmitterId xmlns="4873beb7-5857-4685-be1f-d57550cc96cc" xsi:nil="true"/>
-    <AcquiredFrom xmlns="4873beb7-5857-4685-be1f-d57550cc96cc">Internal MS</AcquiredFrom>
-    <EditorialStatus xmlns="4873beb7-5857-4685-be1f-d57550cc96cc">Complete</EditorialStatus>
-    <Markets xmlns="4873beb7-5857-4685-be1f-d57550cc96cc"/>
-    <OriginAsset xmlns="4873beb7-5857-4685-be1f-d57550cc96cc" xsi:nil="true"/>
-    <AssetStart xmlns="4873beb7-5857-4685-be1f-d57550cc96cc">2012-09-19T07:42:00+00:00</AssetStart>
-    <FriendlyTitle xmlns="4873beb7-5857-4685-be1f-d57550cc96cc" xsi:nil="true"/>
-    <MarketSpecific xmlns="4873beb7-5857-4685-be1f-d57550cc96cc">false</MarketSpecific>
-    <TPNamespace xmlns="4873beb7-5857-4685-be1f-d57550cc96cc" xsi:nil="true"/>
-    <PublishStatusLookup xmlns="4873beb7-5857-4685-be1f-d57550cc96cc">
-      <Value>1622610</Value>
-    </PublishStatusLookup>
-    <APAuthor xmlns="4873beb7-5857-4685-be1f-d57550cc96cc">
-      <UserInfo>
-        <DisplayName>REDMOND\v-aptall</DisplayName>
-        <AccountId>2566</AccountId>
-        <AccountType/>
-      </UserInfo>
-    </APAuthor>
-    <TPCommandLine xmlns="4873beb7-5857-4685-be1f-d57550cc96cc" xsi:nil="true"/>
-    <IntlLangReviewer xmlns="4873beb7-5857-4685-be1f-d57550cc96cc" xsi:nil="true"/>
-    <OpenTemplate xmlns="4873beb7-5857-4685-be1f-d57550cc96cc">true</OpenTemplate>
-    <CSXSubmissionDate xmlns="4873beb7-5857-4685-be1f-d57550cc96cc" xsi:nil="true"/>
-    <TaxCatchAll xmlns="4873beb7-5857-4685-be1f-d57550cc96cc"/>
-    <Manager xmlns="4873beb7-5857-4685-be1f-d57550cc96cc" xsi:nil="true"/>
-    <NumericId xmlns="4873beb7-5857-4685-be1f-d57550cc96cc" xsi:nil="true"/>
-    <ParentAssetId xmlns="4873beb7-5857-4685-be1f-d57550cc96cc" xsi:nil="true"/>
-    <OriginalSourceMarket xmlns="4873beb7-5857-4685-be1f-d57550cc96cc" xsi:nil="true"/>
-    <ApprovalStatus xmlns="4873beb7-5857-4685-be1f-d57550cc96cc">InProgress</ApprovalStatus>
-    <TPComponent xmlns="4873beb7-5857-4685-be1f-d57550cc96cc" xsi:nil="true"/>
-    <EditorialTags xmlns="4873beb7-5857-4685-be1f-d57550cc96cc" xsi:nil="true"/>
-    <TPExecutable xmlns="4873beb7-5857-4685-be1f-d57550cc96cc" xsi:nil="true"/>
-    <TPLaunchHelpLink xmlns="4873beb7-5857-4685-be1f-d57550cc96cc" xsi:nil="true"/>
-    <LocComments xmlns="4873beb7-5857-4685-be1f-d57550cc96cc" xsi:nil="true"/>
-    <LocRecommendedHandoff xmlns="4873beb7-5857-4685-be1f-d57550cc96cc" xsi:nil="true"/>
-    <SourceTitle xmlns="4873beb7-5857-4685-be1f-d57550cc96cc" xsi:nil="true"/>
-    <CSXUpdate xmlns="4873beb7-5857-4685-be1f-d57550cc96cc">false</CSXUpdate>
-    <IntlLocPriority xmlns="4873beb7-5857-4685-be1f-d57550cc96cc" xsi:nil="true"/>
-    <UAProjectedTotalWords xmlns="4873beb7-5857-4685-be1f-d57550cc96cc" xsi:nil="true"/>
-    <AssetType xmlns="4873beb7-5857-4685-be1f-d57550cc96cc">TP</AssetType>
-    <MachineTranslated xmlns="4873beb7-5857-4685-be1f-d57550cc96cc">false</MachineTranslated>
-    <OutputCachingOn xmlns="4873beb7-5857-4685-be1f-d57550cc96cc">false</OutputCachingOn>
-    <TemplateStatus xmlns="4873beb7-5857-4685-be1f-d57550cc96cc">Complete</TemplateStatus>
-    <IsSearchable xmlns="4873beb7-5857-4685-be1f-d57550cc96cc">true</IsSearchable>
-    <ContentItem xmlns="4873beb7-5857-4685-be1f-d57550cc96cc" xsi:nil="true"/>
-    <HandoffToMSDN xmlns="4873beb7-5857-4685-be1f-d57550cc96cc" xsi:nil="true"/>
-    <ShowIn xmlns="4873beb7-5857-4685-be1f-d57550cc96cc">Show everywhere</ShowIn>
-    <ThumbnailAssetId xmlns="4873beb7-5857-4685-be1f-d57550cc96cc" xsi:nil="true"/>
-    <UALocComments xmlns="4873beb7-5857-4685-be1f-d57550cc96cc" xsi:nil="true"/>
-    <UALocRecommendation xmlns="4873beb7-5857-4685-be1f-d57550cc96cc">Localize</UALocRecommendation>
-    <LastModifiedDateTime xmlns="4873beb7-5857-4685-be1f-d57550cc96cc" xsi:nil="true"/>
-    <LegacyData xmlns="4873beb7-5857-4685-be1f-d57550cc96cc" xsi:nil="true"/>
-    <LocManualTestRequired xmlns="4873beb7-5857-4685-be1f-d57550cc96cc">false</LocManualTestRequired>
-    <LocMarketGroupTiers2 xmlns="4873beb7-5857-4685-be1f-d57550cc96cc" xsi:nil="true"/>
-    <ClipArtFilename xmlns="4873beb7-5857-4685-be1f-d57550cc96cc" xsi:nil="true"/>
-    <TPApplication xmlns="4873beb7-5857-4685-be1f-d57550cc96cc" xsi:nil="true"/>
-    <CSXHash xmlns="4873beb7-5857-4685-be1f-d57550cc96cc" xsi:nil="true"/>
-    <DirectSourceMarket xmlns="4873beb7-5857-4685-be1f-d57550cc96cc" xsi:nil="true"/>
-    <PrimaryImageGen xmlns="4873beb7-5857-4685-be1f-d57550cc96cc">true</PrimaryImageGen>
-    <PlannedPubDate xmlns="4873beb7-5857-4685-be1f-d57550cc96cc" xsi:nil="true"/>
-    <CSXSubmissionMarket xmlns="4873beb7-5857-4685-be1f-d57550cc96cc" xsi:nil="true"/>
-    <Downloads xmlns="4873beb7-5857-4685-be1f-d57550cc96cc">0</Downloads>
-    <ArtSampleDocs xmlns="4873beb7-5857-4685-be1f-d57550cc96cc" xsi:nil="true"/>
-    <TrustLevel xmlns="4873beb7-5857-4685-be1f-d57550cc96cc">1 Microsoft Managed Content</TrustLevel>
-    <BlockPublish xmlns="4873beb7-5857-4685-be1f-d57550cc96cc">false</BlockPublish>
-    <TPLaunchHelpLinkType xmlns="4873beb7-5857-4685-be1f-d57550cc96cc">Template</TPLaunchHelpLinkType>
-    <LocalizationTagsTaxHTField0 xmlns="4873beb7-5857-4685-be1f-d57550cc96cc">
-      <Terms xmlns="http://schemas.microsoft.com/office/infopath/2007/PartnerControls"/>
-    </LocalizationTagsTaxHTField0>
-    <BusinessGroup xmlns="4873beb7-5857-4685-be1f-d57550cc96cc" xsi:nil="true"/>
-    <Providers xmlns="4873beb7-5857-4685-be1f-d57550cc96cc" xsi:nil="true"/>
-    <TemplateTemplateType xmlns="4873beb7-5857-4685-be1f-d57550cc96cc">Word Document Template</TemplateTemplateType>
-    <TimesCloned xmlns="4873beb7-5857-4685-be1f-d57550cc96cc" xsi:nil="true"/>
-    <TPAppVersion xmlns="4873beb7-5857-4685-be1f-d57550cc96cc" xsi:nil="true"/>
-    <VoteCount xmlns="4873beb7-5857-4685-be1f-d57550cc96cc" xsi:nil="true"/>
-    <AverageRating xmlns="4873beb7-5857-4685-be1f-d57550cc96cc" xsi:nil="true"/>
-    <FeatureTagsTaxHTField0 xmlns="4873beb7-5857-4685-be1f-d57550cc96cc">
-      <Terms xmlns="http://schemas.microsoft.com/office/infopath/2007/PartnerControls"/>
-    </FeatureTagsTaxHTField0>
-    <Provider xmlns="4873beb7-5857-4685-be1f-d57550cc96cc" xsi:nil="true"/>
-    <UACurrentWords xmlns="4873beb7-5857-4685-be1f-d57550cc96cc" xsi:nil="true"/>
-    <AssetId xmlns="4873beb7-5857-4685-be1f-d57550cc96cc">TP103457714</AssetId>
-    <TPClientViewer xmlns="4873beb7-5857-4685-be1f-d57550cc96cc" xsi:nil="true"/>
-    <DSATActionTaken xmlns="4873beb7-5857-4685-be1f-d57550cc96cc" xsi:nil="true"/>
-    <APEditor xmlns="4873beb7-5857-4685-be1f-d57550cc96cc">
-      <UserInfo>
-        <DisplayName/>
-        <AccountId xsi:nil="true"/>
-        <AccountType/>
-      </UserInfo>
-    </APEditor>
-    <TPInstallLocation xmlns="4873beb7-5857-4685-be1f-d57550cc96cc" xsi:nil="true"/>
-    <OOCacheId xmlns="4873beb7-5857-4685-be1f-d57550cc96cc" xsi:nil="true"/>
-    <IsDeleted xmlns="4873beb7-5857-4685-be1f-d57550cc96cc">false</IsDeleted>
-    <PublishTargets xmlns="4873beb7-5857-4685-be1f-d57550cc96cc">OfficeOnlineVNext</PublishTargets>
-    <ApprovalLog xmlns="4873beb7-5857-4685-be1f-d57550cc96cc" xsi:nil="true"/>
-    <BugNumber xmlns="4873beb7-5857-4685-be1f-d57550cc96cc" xsi:nil="true"/>
-    <CrawlForDependencies xmlns="4873beb7-5857-4685-be1f-d57550cc96cc">false</CrawlForDependencies>
-    <InternalTagsTaxHTField0 xmlns="4873beb7-5857-4685-be1f-d57550cc96cc">
-      <Terms xmlns="http://schemas.microsoft.com/office/infopath/2007/PartnerControls"/>
-    </InternalTagsTaxHTField0>
-    <LastHandOff xmlns="4873beb7-5857-4685-be1f-d57550cc96cc" xsi:nil="true"/>
-    <Milestone xmlns="4873beb7-5857-4685-be1f-d57550cc96cc" xsi:nil="true"/>
-    <OriginalRelease xmlns="4873beb7-5857-4685-be1f-d57550cc96cc">15</OriginalRelease>
-    <RecommendationsModifier xmlns="4873beb7-5857-4685-be1f-d57550cc96cc" xsi:nil="true"/>
-    <ScenarioTagsTaxHTField0 xmlns="4873beb7-5857-4685-be1f-d57550cc96cc">
-      <Terms xmlns="http://schemas.microsoft.com/office/infopath/2007/PartnerControls"/>
-    </ScenarioTagsTaxHTField0>
-    <UANotes xmlns="4873beb7-5857-4685-be1f-d57550cc96cc" xsi:nil="true"/>
-  </documentManagement>
-</p:properties>
-</file>
-
-<file path=customXml/item3.xml><?xml version="1.0" encoding="utf-8"?>
 <ct:contentTypeSchema xmlns:ct="http://schemas.microsoft.com/office/2006/metadata/contentType" xmlns:ma="http://schemas.microsoft.com/office/2006/metadata/properties/metaAttributes" ct:_="" ma:_="" ma:contentTypeName="TemplateFile" ma:contentTypeID="0x0101006EDDDB5EE6D98C44930B742096920B300400F5B6D36B3EF94B4E9A635CDF2A18F5B8" ma:contentTypeVersion="72" ma:contentTypeDescription="Create a new document." ma:contentTypeScope="" ma:versionID="a23e56308344d904b51738559c3d67c9">
   <xsd:schema xmlns:xsd="http://www.w3.org/2001/XMLSchema" xmlns:xs="http://www.w3.org/2001/XMLSchema" xmlns:p="http://schemas.microsoft.com/office/2006/metadata/properties" xmlns:ns2="4873beb7-5857-4685-be1f-d57550cc96cc" targetNamespace="http://schemas.microsoft.com/office/2006/metadata/properties" ma:root="true" ma:fieldsID="cd0908cc4600e77bf5da051303e00c8d" ns2:_="">
     <xsd:import namespace="4873beb7-5857-4685-be1f-d57550cc96cc"/>
@@ -5171,35 +6966,146 @@
 </ct:contentTypeSchema>
 </file>
 
+<file path=customXml/item2.xml><?xml version="1.0" encoding="utf-8"?>
+<p:properties xmlns:p="http://schemas.microsoft.com/office/2006/metadata/properties" xmlns:xsi="http://www.w3.org/2001/XMLSchema-instance" xmlns:pc="http://schemas.microsoft.com/office/infopath/2007/PartnerControls">
+  <documentManagement>
+    <APDescription xmlns="4873beb7-5857-4685-be1f-d57550cc96cc" xsi:nil="true"/>
+    <AssetExpire xmlns="4873beb7-5857-4685-be1f-d57550cc96cc">2029-01-01T08:00:00+00:00</AssetExpire>
+    <CampaignTagsTaxHTField0 xmlns="4873beb7-5857-4685-be1f-d57550cc96cc">
+      <Terms xmlns="http://schemas.microsoft.com/office/infopath/2007/PartnerControls"/>
+    </CampaignTagsTaxHTField0>
+    <IntlLangReviewDate xmlns="4873beb7-5857-4685-be1f-d57550cc96cc" xsi:nil="true"/>
+    <TPFriendlyName xmlns="4873beb7-5857-4685-be1f-d57550cc96cc" xsi:nil="true"/>
+    <IntlLangReview xmlns="4873beb7-5857-4685-be1f-d57550cc96cc">false</IntlLangReview>
+    <LocLastLocAttemptVersionLookup xmlns="4873beb7-5857-4685-be1f-d57550cc96cc">856581</LocLastLocAttemptVersionLookup>
+    <PolicheckWords xmlns="4873beb7-5857-4685-be1f-d57550cc96cc" xsi:nil="true"/>
+    <SubmitterId xmlns="4873beb7-5857-4685-be1f-d57550cc96cc" xsi:nil="true"/>
+    <AcquiredFrom xmlns="4873beb7-5857-4685-be1f-d57550cc96cc">Internal MS</AcquiredFrom>
+    <EditorialStatus xmlns="4873beb7-5857-4685-be1f-d57550cc96cc">Complete</EditorialStatus>
+    <Markets xmlns="4873beb7-5857-4685-be1f-d57550cc96cc"/>
+    <OriginAsset xmlns="4873beb7-5857-4685-be1f-d57550cc96cc" xsi:nil="true"/>
+    <AssetStart xmlns="4873beb7-5857-4685-be1f-d57550cc96cc">2012-09-19T07:42:00+00:00</AssetStart>
+    <FriendlyTitle xmlns="4873beb7-5857-4685-be1f-d57550cc96cc" xsi:nil="true"/>
+    <MarketSpecific xmlns="4873beb7-5857-4685-be1f-d57550cc96cc">false</MarketSpecific>
+    <TPNamespace xmlns="4873beb7-5857-4685-be1f-d57550cc96cc" xsi:nil="true"/>
+    <PublishStatusLookup xmlns="4873beb7-5857-4685-be1f-d57550cc96cc">
+      <Value>1622610</Value>
+    </PublishStatusLookup>
+    <APAuthor xmlns="4873beb7-5857-4685-be1f-d57550cc96cc">
+      <UserInfo>
+        <DisplayName>REDMOND\v-aptall</DisplayName>
+        <AccountId>2566</AccountId>
+        <AccountType/>
+      </UserInfo>
+    </APAuthor>
+    <TPCommandLine xmlns="4873beb7-5857-4685-be1f-d57550cc96cc" xsi:nil="true"/>
+    <IntlLangReviewer xmlns="4873beb7-5857-4685-be1f-d57550cc96cc" xsi:nil="true"/>
+    <OpenTemplate xmlns="4873beb7-5857-4685-be1f-d57550cc96cc">true</OpenTemplate>
+    <CSXSubmissionDate xmlns="4873beb7-5857-4685-be1f-d57550cc96cc" xsi:nil="true"/>
+    <TaxCatchAll xmlns="4873beb7-5857-4685-be1f-d57550cc96cc"/>
+    <Manager xmlns="4873beb7-5857-4685-be1f-d57550cc96cc" xsi:nil="true"/>
+    <NumericId xmlns="4873beb7-5857-4685-be1f-d57550cc96cc" xsi:nil="true"/>
+    <ParentAssetId xmlns="4873beb7-5857-4685-be1f-d57550cc96cc" xsi:nil="true"/>
+    <OriginalSourceMarket xmlns="4873beb7-5857-4685-be1f-d57550cc96cc" xsi:nil="true"/>
+    <ApprovalStatus xmlns="4873beb7-5857-4685-be1f-d57550cc96cc">InProgress</ApprovalStatus>
+    <TPComponent xmlns="4873beb7-5857-4685-be1f-d57550cc96cc" xsi:nil="true"/>
+    <EditorialTags xmlns="4873beb7-5857-4685-be1f-d57550cc96cc" xsi:nil="true"/>
+    <TPExecutable xmlns="4873beb7-5857-4685-be1f-d57550cc96cc" xsi:nil="true"/>
+    <TPLaunchHelpLink xmlns="4873beb7-5857-4685-be1f-d57550cc96cc" xsi:nil="true"/>
+    <LocComments xmlns="4873beb7-5857-4685-be1f-d57550cc96cc" xsi:nil="true"/>
+    <LocRecommendedHandoff xmlns="4873beb7-5857-4685-be1f-d57550cc96cc" xsi:nil="true"/>
+    <SourceTitle xmlns="4873beb7-5857-4685-be1f-d57550cc96cc" xsi:nil="true"/>
+    <CSXUpdate xmlns="4873beb7-5857-4685-be1f-d57550cc96cc">false</CSXUpdate>
+    <IntlLocPriority xmlns="4873beb7-5857-4685-be1f-d57550cc96cc" xsi:nil="true"/>
+    <UAProjectedTotalWords xmlns="4873beb7-5857-4685-be1f-d57550cc96cc" xsi:nil="true"/>
+    <AssetType xmlns="4873beb7-5857-4685-be1f-d57550cc96cc">TP</AssetType>
+    <MachineTranslated xmlns="4873beb7-5857-4685-be1f-d57550cc96cc">false</MachineTranslated>
+    <OutputCachingOn xmlns="4873beb7-5857-4685-be1f-d57550cc96cc">false</OutputCachingOn>
+    <TemplateStatus xmlns="4873beb7-5857-4685-be1f-d57550cc96cc">Complete</TemplateStatus>
+    <IsSearchable xmlns="4873beb7-5857-4685-be1f-d57550cc96cc">true</IsSearchable>
+    <ContentItem xmlns="4873beb7-5857-4685-be1f-d57550cc96cc" xsi:nil="true"/>
+    <HandoffToMSDN xmlns="4873beb7-5857-4685-be1f-d57550cc96cc" xsi:nil="true"/>
+    <ShowIn xmlns="4873beb7-5857-4685-be1f-d57550cc96cc">Show everywhere</ShowIn>
+    <ThumbnailAssetId xmlns="4873beb7-5857-4685-be1f-d57550cc96cc" xsi:nil="true"/>
+    <UALocComments xmlns="4873beb7-5857-4685-be1f-d57550cc96cc" xsi:nil="true"/>
+    <UALocRecommendation xmlns="4873beb7-5857-4685-be1f-d57550cc96cc">Localize</UALocRecommendation>
+    <LastModifiedDateTime xmlns="4873beb7-5857-4685-be1f-d57550cc96cc" xsi:nil="true"/>
+    <LegacyData xmlns="4873beb7-5857-4685-be1f-d57550cc96cc" xsi:nil="true"/>
+    <LocManualTestRequired xmlns="4873beb7-5857-4685-be1f-d57550cc96cc">false</LocManualTestRequired>
+    <LocMarketGroupTiers2 xmlns="4873beb7-5857-4685-be1f-d57550cc96cc" xsi:nil="true"/>
+    <ClipArtFilename xmlns="4873beb7-5857-4685-be1f-d57550cc96cc" xsi:nil="true"/>
+    <TPApplication xmlns="4873beb7-5857-4685-be1f-d57550cc96cc" xsi:nil="true"/>
+    <CSXHash xmlns="4873beb7-5857-4685-be1f-d57550cc96cc" xsi:nil="true"/>
+    <DirectSourceMarket xmlns="4873beb7-5857-4685-be1f-d57550cc96cc" xsi:nil="true"/>
+    <PrimaryImageGen xmlns="4873beb7-5857-4685-be1f-d57550cc96cc">true</PrimaryImageGen>
+    <PlannedPubDate xmlns="4873beb7-5857-4685-be1f-d57550cc96cc" xsi:nil="true"/>
+    <CSXSubmissionMarket xmlns="4873beb7-5857-4685-be1f-d57550cc96cc" xsi:nil="true"/>
+    <Downloads xmlns="4873beb7-5857-4685-be1f-d57550cc96cc">0</Downloads>
+    <ArtSampleDocs xmlns="4873beb7-5857-4685-be1f-d57550cc96cc" xsi:nil="true"/>
+    <TrustLevel xmlns="4873beb7-5857-4685-be1f-d57550cc96cc">1 Microsoft Managed Content</TrustLevel>
+    <BlockPublish xmlns="4873beb7-5857-4685-be1f-d57550cc96cc">false</BlockPublish>
+    <TPLaunchHelpLinkType xmlns="4873beb7-5857-4685-be1f-d57550cc96cc">Template</TPLaunchHelpLinkType>
+    <LocalizationTagsTaxHTField0 xmlns="4873beb7-5857-4685-be1f-d57550cc96cc">
+      <Terms xmlns="http://schemas.microsoft.com/office/infopath/2007/PartnerControls"/>
+    </LocalizationTagsTaxHTField0>
+    <BusinessGroup xmlns="4873beb7-5857-4685-be1f-d57550cc96cc" xsi:nil="true"/>
+    <Providers xmlns="4873beb7-5857-4685-be1f-d57550cc96cc" xsi:nil="true"/>
+    <TemplateTemplateType xmlns="4873beb7-5857-4685-be1f-d57550cc96cc">Word Document Template</TemplateTemplateType>
+    <TimesCloned xmlns="4873beb7-5857-4685-be1f-d57550cc96cc" xsi:nil="true"/>
+    <TPAppVersion xmlns="4873beb7-5857-4685-be1f-d57550cc96cc" xsi:nil="true"/>
+    <VoteCount xmlns="4873beb7-5857-4685-be1f-d57550cc96cc" xsi:nil="true"/>
+    <AverageRating xmlns="4873beb7-5857-4685-be1f-d57550cc96cc" xsi:nil="true"/>
+    <FeatureTagsTaxHTField0 xmlns="4873beb7-5857-4685-be1f-d57550cc96cc">
+      <Terms xmlns="http://schemas.microsoft.com/office/infopath/2007/PartnerControls"/>
+    </FeatureTagsTaxHTField0>
+    <Provider xmlns="4873beb7-5857-4685-be1f-d57550cc96cc" xsi:nil="true"/>
+    <UACurrentWords xmlns="4873beb7-5857-4685-be1f-d57550cc96cc" xsi:nil="true"/>
+    <AssetId xmlns="4873beb7-5857-4685-be1f-d57550cc96cc">TP103457714</AssetId>
+    <TPClientViewer xmlns="4873beb7-5857-4685-be1f-d57550cc96cc" xsi:nil="true"/>
+    <DSATActionTaken xmlns="4873beb7-5857-4685-be1f-d57550cc96cc" xsi:nil="true"/>
+    <APEditor xmlns="4873beb7-5857-4685-be1f-d57550cc96cc">
+      <UserInfo>
+        <DisplayName/>
+        <AccountId xsi:nil="true"/>
+        <AccountType/>
+      </UserInfo>
+    </APEditor>
+    <TPInstallLocation xmlns="4873beb7-5857-4685-be1f-d57550cc96cc" xsi:nil="true"/>
+    <OOCacheId xmlns="4873beb7-5857-4685-be1f-d57550cc96cc" xsi:nil="true"/>
+    <IsDeleted xmlns="4873beb7-5857-4685-be1f-d57550cc96cc">false</IsDeleted>
+    <PublishTargets xmlns="4873beb7-5857-4685-be1f-d57550cc96cc">OfficeOnlineVNext</PublishTargets>
+    <ApprovalLog xmlns="4873beb7-5857-4685-be1f-d57550cc96cc" xsi:nil="true"/>
+    <BugNumber xmlns="4873beb7-5857-4685-be1f-d57550cc96cc" xsi:nil="true"/>
+    <CrawlForDependencies xmlns="4873beb7-5857-4685-be1f-d57550cc96cc">false</CrawlForDependencies>
+    <InternalTagsTaxHTField0 xmlns="4873beb7-5857-4685-be1f-d57550cc96cc">
+      <Terms xmlns="http://schemas.microsoft.com/office/infopath/2007/PartnerControls"/>
+    </InternalTagsTaxHTField0>
+    <LastHandOff xmlns="4873beb7-5857-4685-be1f-d57550cc96cc" xsi:nil="true"/>
+    <Milestone xmlns="4873beb7-5857-4685-be1f-d57550cc96cc" xsi:nil="true"/>
+    <OriginalRelease xmlns="4873beb7-5857-4685-be1f-d57550cc96cc">15</OriginalRelease>
+    <RecommendationsModifier xmlns="4873beb7-5857-4685-be1f-d57550cc96cc" xsi:nil="true"/>
+    <ScenarioTagsTaxHTField0 xmlns="4873beb7-5857-4685-be1f-d57550cc96cc">
+      <Terms xmlns="http://schemas.microsoft.com/office/infopath/2007/PartnerControls"/>
+    </ScenarioTagsTaxHTField0>
+    <UANotes xmlns="4873beb7-5857-4685-be1f-d57550cc96cc" xsi:nil="true"/>
+  </documentManagement>
+</p:properties>
+</file>
+
+<file path=customXml/item3.xml><?xml version="1.0" encoding="utf-8"?>
+<?mso-contentType ?>
+<FormTemplates xmlns="http://schemas.microsoft.com/sharepoint/v3/contenttype/forms">
+  <Display>DocumentLibraryForm</Display>
+  <Edit>AssetEditForm</Edit>
+  <New>DocumentLibraryForm</New>
+</FormTemplates>
+</file>
+
 <file path=customXml/item4.xml><?xml version="1.0" encoding="utf-8"?>
 <b:Sources xmlns:b="http://schemas.openxmlformats.org/officeDocument/2006/bibliography" xmlns="http://schemas.openxmlformats.org/officeDocument/2006/bibliography" SelectedStyle="\APASixthEditionOfficeOnline.xsl" StyleName="APA" Version="6"/>
 </file>
 
 <file path=customXml/itemProps1.xml><?xml version="1.0" encoding="utf-8"?>
-<ds:datastoreItem xmlns:ds="http://schemas.openxmlformats.org/officeDocument/2006/customXml" ds:itemID="{499EA1EC-B023-4266-9865-E1EDA122A8C9}">
-  <ds:schemaRefs>
-    <ds:schemaRef ds:uri="http://schemas.microsoft.com/sharepoint/v3/contenttype/forms"/>
-  </ds:schemaRefs>
-</ds:datastoreItem>
-</file>
-
-<file path=customXml/itemProps2.xml><?xml version="1.0" encoding="utf-8"?>
-<ds:datastoreItem xmlns:ds="http://schemas.openxmlformats.org/officeDocument/2006/customXml" ds:itemID="{63671810-3EF7-4C8E-BCBA-248ABE2BAB39}">
-  <ds:schemaRefs>
-    <ds:schemaRef ds:uri="http://purl.org/dc/elements/1.1/"/>
-    <ds:schemaRef ds:uri="http://schemas.microsoft.com/office/2006/metadata/properties"/>
-    <ds:schemaRef ds:uri="http://purl.org/dc/terms/"/>
-    <ds:schemaRef ds:uri="http://schemas.microsoft.com/office/2006/documentManagement/types"/>
-    <ds:schemaRef ds:uri="4873beb7-5857-4685-be1f-d57550cc96cc"/>
-    <ds:schemaRef ds:uri="http://schemas.openxmlformats.org/package/2006/metadata/core-properties"/>
-    <ds:schemaRef ds:uri="http://schemas.microsoft.com/office/infopath/2007/PartnerControls"/>
-    <ds:schemaRef ds:uri="http://www.w3.org/XML/1998/namespace"/>
-    <ds:schemaRef ds:uri="http://purl.org/dc/dcmitype/"/>
-  </ds:schemaRefs>
-</ds:datastoreItem>
-</file>
-
-<file path=customXml/itemProps3.xml><?xml version="1.0" encoding="utf-8"?>
 <ds:datastoreItem xmlns:ds="http://schemas.openxmlformats.org/officeDocument/2006/customXml" ds:itemID="{9332E30D-EFB4-40E8-AB8F-C2E02C2E75EB}">
   <ds:schemaRefs>
     <ds:schemaRef ds:uri="http://schemas.microsoft.com/office/2006/metadata/contentType"/>
@@ -5217,8 +7123,32 @@
 </ds:datastoreItem>
 </file>
 
+<file path=customXml/itemProps2.xml><?xml version="1.0" encoding="utf-8"?>
+<ds:datastoreItem xmlns:ds="http://schemas.openxmlformats.org/officeDocument/2006/customXml" ds:itemID="{63671810-3EF7-4C8E-BCBA-248ABE2BAB39}">
+  <ds:schemaRefs>
+    <ds:schemaRef ds:uri="http://schemas.microsoft.com/office/infopath/2007/PartnerControls"/>
+    <ds:schemaRef ds:uri="http://purl.org/dc/terms/"/>
+    <ds:schemaRef ds:uri="http://schemas.microsoft.com/office/2006/documentManagement/types"/>
+    <ds:schemaRef ds:uri="http://schemas.microsoft.com/office/2006/metadata/properties"/>
+    <ds:schemaRef ds:uri="http://schemas.openxmlformats.org/package/2006/metadata/core-properties"/>
+    <ds:schemaRef ds:uri="http://purl.org/dc/elements/1.1/"/>
+    <ds:schemaRef ds:uri="4873beb7-5857-4685-be1f-d57550cc96cc"/>
+    <ds:schemaRef ds:uri="http://www.w3.org/XML/1998/namespace"/>
+    <ds:schemaRef ds:uri="http://purl.org/dc/dcmitype/"/>
+  </ds:schemaRefs>
+</ds:datastoreItem>
+</file>
+
+<file path=customXml/itemProps3.xml><?xml version="1.0" encoding="utf-8"?>
+<ds:datastoreItem xmlns:ds="http://schemas.openxmlformats.org/officeDocument/2006/customXml" ds:itemID="{499EA1EC-B023-4266-9865-E1EDA122A8C9}">
+  <ds:schemaRefs>
+    <ds:schemaRef ds:uri="http://schemas.microsoft.com/sharepoint/v3/contenttype/forms"/>
+  </ds:schemaRefs>
+</ds:datastoreItem>
+</file>
+
 <file path=customXml/itemProps4.xml><?xml version="1.0" encoding="utf-8"?>
-<ds:datastoreItem xmlns:ds="http://schemas.openxmlformats.org/officeDocument/2006/customXml" ds:itemID="{0B6A0A23-F453-427F-8DC4-B9056E815C2C}">
+<ds:datastoreItem xmlns:ds="http://schemas.openxmlformats.org/officeDocument/2006/customXml" ds:itemID="{A79E6C89-176D-4C2C-A172-527288594BD0}">
   <ds:schemaRefs>
     <ds:schemaRef ds:uri="http://schemas.openxmlformats.org/officeDocument/2006/bibliography"/>
   </ds:schemaRefs>

</xml_diff>

<commit_message>
updated ways to discuss introductions and abstracts
</commit_message>
<xml_diff>
--- a/To Do June.docx
+++ b/To Do June.docx
@@ -1068,12 +1068,10 @@
           <w:szCs w:val="19"/>
           <w:lang w:eastAsia="en-US"/>
         </w:rPr>
-        <w:t>Meet with Kalambokidis</w:t>
-      </w:r>
-    </w:p>
-    <w:p>
-      <w:pPr>
-        <w:spacing w:line="360" w:lineRule="auto"/>
+        <w:t xml:space="preserve">Meet with </w:t>
+      </w:r>
+      <w:proofErr w:type="spellStart"/>
+      <w:r>
         <w:rPr>
           <w:rFonts w:ascii="Georgia" w:eastAsia="Times New Roman" w:hAnsi="Georgia" w:cs="Arial"/>
           <w:color w:val="222222"/>
@@ -1081,8 +1079,13 @@
           <w:szCs w:val="19"/>
           <w:lang w:eastAsia="en-US"/>
         </w:rPr>
-      </w:pPr>
-      <w:r>
+        <w:t>Kalambokidis</w:t>
+      </w:r>
+      <w:proofErr w:type="spellEnd"/>
+    </w:p>
+    <w:p>
+      <w:pPr>
+        <w:spacing w:line="360" w:lineRule="auto"/>
         <w:rPr>
           <w:rFonts w:ascii="Georgia" w:eastAsia="Times New Roman" w:hAnsi="Georgia" w:cs="Arial"/>
           <w:color w:val="222222"/>
@@ -1090,12 +1093,8 @@
           <w:szCs w:val="19"/>
           <w:lang w:eastAsia="en-US"/>
         </w:rPr>
-        <w:t>Discuss past group</w:t>
-      </w:r>
-    </w:p>
-    <w:p>
-      <w:pPr>
-        <w:spacing w:line="360" w:lineRule="auto"/>
+      </w:pPr>
+      <w:r>
         <w:rPr>
           <w:rFonts w:ascii="Georgia" w:eastAsia="Times New Roman" w:hAnsi="Georgia" w:cs="Arial"/>
           <w:color w:val="222222"/>
@@ -1103,8 +1102,12 @@
           <w:szCs w:val="19"/>
           <w:lang w:eastAsia="en-US"/>
         </w:rPr>
-      </w:pPr>
-      <w:r>
+        <w:t>Discuss past group</w:t>
+      </w:r>
+    </w:p>
+    <w:p>
+      <w:pPr>
+        <w:spacing w:line="360" w:lineRule="auto"/>
         <w:rPr>
           <w:rFonts w:ascii="Georgia" w:eastAsia="Times New Roman" w:hAnsi="Georgia" w:cs="Arial"/>
           <w:color w:val="222222"/>
@@ -1112,36 +1115,8 @@
           <w:szCs w:val="19"/>
           <w:lang w:eastAsia="en-US"/>
         </w:rPr>
-        <w:lastRenderedPageBreak/>
-        <w:t>Theorize new goals</w:t>
-      </w:r>
-    </w:p>
-    <w:p>
-      <w:pPr>
-        <w:pStyle w:val="Heading1"/>
-        <w:spacing w:after="240" w:line="360" w:lineRule="auto"/>
-        <w:rPr>
-          <w:b/>
-        </w:rPr>
-      </w:pPr>
-      <w:bookmarkStart w:id="2" w:name="_Toc485640129"/>
-      <w:r>
-        <w:rPr>
-          <w:b/>
-        </w:rPr>
-        <w:t>Subject 2</w:t>
-      </w:r>
-      <w:r>
-        <w:rPr>
-          <w:b/>
-        </w:rPr>
-        <w:t>: Student Life</w:t>
-      </w:r>
-      <w:bookmarkEnd w:id="2"/>
-    </w:p>
-    <w:p>
-      <w:pPr>
-        <w:spacing w:line="360" w:lineRule="auto"/>
+      </w:pPr>
+      <w:r>
         <w:rPr>
           <w:rFonts w:ascii="Georgia" w:eastAsia="Times New Roman" w:hAnsi="Georgia" w:cs="Arial"/>
           <w:color w:val="222222"/>
@@ -1149,8 +1124,36 @@
           <w:szCs w:val="19"/>
           <w:lang w:eastAsia="en-US"/>
         </w:rPr>
-      </w:pPr>
-      <w:r>
+        <w:lastRenderedPageBreak/>
+        <w:t>Theorize new goals</w:t>
+      </w:r>
+    </w:p>
+    <w:p>
+      <w:pPr>
+        <w:pStyle w:val="Heading1"/>
+        <w:spacing w:after="240" w:line="360" w:lineRule="auto"/>
+        <w:rPr>
+          <w:b/>
+        </w:rPr>
+      </w:pPr>
+      <w:bookmarkStart w:id="2" w:name="_Toc485640129"/>
+      <w:r>
+        <w:rPr>
+          <w:b/>
+        </w:rPr>
+        <w:t>Subject 2</w:t>
+      </w:r>
+      <w:r>
+        <w:rPr>
+          <w:b/>
+        </w:rPr>
+        <w:t>: Student Life</w:t>
+      </w:r>
+      <w:bookmarkEnd w:id="2"/>
+    </w:p>
+    <w:p>
+      <w:pPr>
+        <w:spacing w:line="360" w:lineRule="auto"/>
         <w:rPr>
           <w:rFonts w:ascii="Georgia" w:eastAsia="Times New Roman" w:hAnsi="Georgia" w:cs="Arial"/>
           <w:color w:val="222222"/>
@@ -1158,12 +1161,8 @@
           <w:szCs w:val="19"/>
           <w:lang w:eastAsia="en-US"/>
         </w:rPr>
-        <w:t>Get student organizations</w:t>
-      </w:r>
-    </w:p>
-    <w:p>
-      <w:pPr>
-        <w:spacing w:line="360" w:lineRule="auto"/>
+      </w:pPr>
+      <w:r>
         <w:rPr>
           <w:rFonts w:ascii="Georgia" w:eastAsia="Times New Roman" w:hAnsi="Georgia" w:cs="Arial"/>
           <w:color w:val="222222"/>
@@ -1171,8 +1170,12 @@
           <w:szCs w:val="19"/>
           <w:lang w:eastAsia="en-US"/>
         </w:rPr>
-      </w:pPr>
-      <w:r>
+        <w:t>Get student organizations</w:t>
+      </w:r>
+    </w:p>
+    <w:p>
+      <w:pPr>
+        <w:spacing w:line="360" w:lineRule="auto"/>
         <w:rPr>
           <w:rFonts w:ascii="Georgia" w:eastAsia="Times New Roman" w:hAnsi="Georgia" w:cs="Arial"/>
           <w:color w:val="222222"/>
@@ -1180,12 +1183,8 @@
           <w:szCs w:val="19"/>
           <w:lang w:eastAsia="en-US"/>
         </w:rPr>
-        <w:t>Get through student voting</w:t>
-      </w:r>
-    </w:p>
-    <w:p>
-      <w:pPr>
-        <w:spacing w:line="360" w:lineRule="auto"/>
+      </w:pPr>
+      <w:r>
         <w:rPr>
           <w:rFonts w:ascii="Georgia" w:eastAsia="Times New Roman" w:hAnsi="Georgia" w:cs="Arial"/>
           <w:color w:val="222222"/>
@@ -1193,8 +1192,12 @@
           <w:szCs w:val="19"/>
           <w:lang w:eastAsia="en-US"/>
         </w:rPr>
-      </w:pPr>
-      <w:r>
+        <w:t>Get through student voting</w:t>
+      </w:r>
+    </w:p>
+    <w:p>
+      <w:pPr>
+        <w:spacing w:line="360" w:lineRule="auto"/>
         <w:rPr>
           <w:rFonts w:ascii="Georgia" w:eastAsia="Times New Roman" w:hAnsi="Georgia" w:cs="Arial"/>
           <w:color w:val="222222"/>
@@ -1202,12 +1205,8 @@
           <w:szCs w:val="19"/>
           <w:lang w:eastAsia="en-US"/>
         </w:rPr>
-        <w:t>Add APEC 8888 credits</w:t>
-      </w:r>
-    </w:p>
-    <w:p>
-      <w:pPr>
-        <w:spacing w:line="360" w:lineRule="auto"/>
+      </w:pPr>
+      <w:r>
         <w:rPr>
           <w:rFonts w:ascii="Georgia" w:eastAsia="Times New Roman" w:hAnsi="Georgia" w:cs="Arial"/>
           <w:color w:val="222222"/>
@@ -1215,8 +1214,12 @@
           <w:szCs w:val="19"/>
           <w:lang w:eastAsia="en-US"/>
         </w:rPr>
-      </w:pPr>
-      <w:r>
+        <w:t>Add APEC 8888 credits</w:t>
+      </w:r>
+    </w:p>
+    <w:p>
+      <w:pPr>
+        <w:spacing w:line="360" w:lineRule="auto"/>
         <w:rPr>
           <w:rFonts w:ascii="Georgia" w:eastAsia="Times New Roman" w:hAnsi="Georgia" w:cs="Arial"/>
           <w:color w:val="222222"/>
@@ -1224,6 +1227,15 @@
           <w:szCs w:val="19"/>
           <w:lang w:eastAsia="en-US"/>
         </w:rPr>
+      </w:pPr>
+      <w:r>
+        <w:rPr>
+          <w:rFonts w:ascii="Georgia" w:eastAsia="Times New Roman" w:hAnsi="Georgia" w:cs="Arial"/>
+          <w:color w:val="222222"/>
+          <w:sz w:val="24"/>
+          <w:szCs w:val="19"/>
+          <w:lang w:eastAsia="en-US"/>
+        </w:rPr>
         <w:t>Study for Labor/Policy Field Exams</w:t>
       </w:r>
     </w:p>
@@ -1274,7 +1286,35 @@
         <w:rPr>
           <w:rFonts w:ascii="Georgia" w:hAnsi="Georgia"/>
         </w:rPr>
-        <w:t>Make a proof of concept that uses I.O. for Metin Cakir to review</w:t>
+        <w:t xml:space="preserve">Make a proof of concept that uses I.O. for </w:t>
+      </w:r>
+      <w:proofErr w:type="spellStart"/>
+      <w:r>
+        <w:rPr>
+          <w:rFonts w:ascii="Georgia" w:hAnsi="Georgia"/>
+        </w:rPr>
+        <w:t>Metin</w:t>
+      </w:r>
+      <w:proofErr w:type="spellEnd"/>
+      <w:r>
+        <w:rPr>
+          <w:rFonts w:ascii="Georgia" w:hAnsi="Georgia"/>
+        </w:rPr>
+        <w:t xml:space="preserve"> </w:t>
+      </w:r>
+      <w:proofErr w:type="spellStart"/>
+      <w:r>
+        <w:rPr>
+          <w:rFonts w:ascii="Georgia" w:hAnsi="Georgia"/>
+        </w:rPr>
+        <w:t>Cakir</w:t>
+      </w:r>
+      <w:proofErr w:type="spellEnd"/>
+      <w:r>
+        <w:rPr>
+          <w:rFonts w:ascii="Georgia" w:hAnsi="Georgia"/>
+        </w:rPr>
+        <w:t xml:space="preserve"> to review</w:t>
       </w:r>
     </w:p>
     <w:p>
@@ -1364,7 +1404,35 @@
         <w:rPr>
           <w:rFonts w:ascii="Georgia" w:hAnsi="Georgia"/>
         </w:rPr>
-        <w:t>Make a proof of concept that uses I.O. for Metin Cakir to review</w:t>
+        <w:t xml:space="preserve">Make a proof of concept that uses I.O. for </w:t>
+      </w:r>
+      <w:proofErr w:type="spellStart"/>
+      <w:r>
+        <w:rPr>
+          <w:rFonts w:ascii="Georgia" w:hAnsi="Georgia"/>
+        </w:rPr>
+        <w:t>Metin</w:t>
+      </w:r>
+      <w:proofErr w:type="spellEnd"/>
+      <w:r>
+        <w:rPr>
+          <w:rFonts w:ascii="Georgia" w:hAnsi="Georgia"/>
+        </w:rPr>
+        <w:t xml:space="preserve"> </w:t>
+      </w:r>
+      <w:proofErr w:type="spellStart"/>
+      <w:r>
+        <w:rPr>
+          <w:rFonts w:ascii="Georgia" w:hAnsi="Georgia"/>
+        </w:rPr>
+        <w:t>Cakir</w:t>
+      </w:r>
+      <w:proofErr w:type="spellEnd"/>
+      <w:r>
+        <w:rPr>
+          <w:rFonts w:ascii="Georgia" w:hAnsi="Georgia"/>
+        </w:rPr>
+        <w:t xml:space="preserve"> to review</w:t>
       </w:r>
     </w:p>
     <w:p>
@@ -1516,11 +1584,19 @@
           <w:rFonts w:ascii="Georgia" w:hAnsi="Georgia"/>
         </w:rPr>
       </w:pPr>
+      <w:proofErr w:type="spellStart"/>
       <w:r>
         <w:rPr>
           <w:rFonts w:ascii="Georgia" w:hAnsi="Georgia"/>
         </w:rPr>
-        <w:t>DoH Persons of Color Health and distribution</w:t>
+        <w:t>DoH</w:t>
+      </w:r>
+      <w:proofErr w:type="spellEnd"/>
+      <w:r>
+        <w:rPr>
+          <w:rFonts w:ascii="Georgia" w:hAnsi="Georgia"/>
+        </w:rPr>
+        <w:t xml:space="preserve"> Persons of Color Health and distribution</w:t>
       </w:r>
     </w:p>
     <w:p>
@@ -1551,7 +1627,21 @@
         <w:rPr>
           <w:rFonts w:ascii="Georgia" w:hAnsi="Georgia"/>
         </w:rPr>
-        <w:t>Present final results to the community</w:t>
+        <w:t xml:space="preserve">Present </w:t>
+      </w:r>
+      <w:proofErr w:type="gramStart"/>
+      <w:r>
+        <w:rPr>
+          <w:rFonts w:ascii="Georgia" w:hAnsi="Georgia"/>
+        </w:rPr>
+        <w:t>final results</w:t>
+      </w:r>
+      <w:proofErr w:type="gramEnd"/>
+      <w:r>
+        <w:rPr>
+          <w:rFonts w:ascii="Georgia" w:hAnsi="Georgia"/>
+        </w:rPr>
+        <w:t xml:space="preserve"> to the community</w:t>
       </w:r>
     </w:p>
     <w:p>
@@ -1622,7 +1712,21 @@
         <w:rPr>
           <w:rFonts w:ascii="Georgia" w:hAnsi="Georgia"/>
         </w:rPr>
-        <w:t>Meet with Dr Myers to discuss what it will take to turn this paper into a journal ready paper</w:t>
+        <w:t xml:space="preserve">Meet with </w:t>
+      </w:r>
+      <w:proofErr w:type="spellStart"/>
+      <w:r>
+        <w:rPr>
+          <w:rFonts w:ascii="Georgia" w:hAnsi="Georgia"/>
+        </w:rPr>
+        <w:t>Dr</w:t>
+      </w:r>
+      <w:proofErr w:type="spellEnd"/>
+      <w:r>
+        <w:rPr>
+          <w:rFonts w:ascii="Georgia" w:hAnsi="Georgia"/>
+        </w:rPr>
+        <w:t xml:space="preserve"> Myers to discuss what it will take to turn this paper into a journal ready paper</w:t>
       </w:r>
     </w:p>
     <w:p>
@@ -1664,13 +1768,31 @@
         <w:rPr>
           <w:b/>
         </w:rPr>
-        <w:t>: Merrick Inc</w:t>
-      </w:r>
-    </w:p>
-    <w:p>
-      <w:r>
-        <w:t>Finish it, connect the dots</w:t>
-      </w:r>
+        <w:t xml:space="preserve">: Merrick </w:t>
+      </w:r>
+      <w:proofErr w:type="spellStart"/>
+      <w:r>
+        <w:rPr>
+          <w:b/>
+        </w:rPr>
+        <w:t>Inc</w:t>
+      </w:r>
+      <w:proofErr w:type="spellEnd"/>
+    </w:p>
+    <w:p>
+      <w:proofErr w:type="gramStart"/>
+      <w:r>
+        <w:t>Finish it</w:t>
+      </w:r>
+      <w:proofErr w:type="gramEnd"/>
+      <w:r>
+        <w:t xml:space="preserve">, </w:t>
+      </w:r>
+      <w:proofErr w:type="gramStart"/>
+      <w:r>
+        <w:t>connect the dots</w:t>
+      </w:r>
+      <w:proofErr w:type="gramEnd"/>
     </w:p>
     <w:p/>
     <w:p>
@@ -1715,13 +1837,36 @@
     </w:p>
     <w:p>
       <w:r>
-        <w:t>Estimate the race/ethnicity disparity results for mpls and henn+ramsey</w:t>
-      </w:r>
-    </w:p>
-    <w:p>
-      <w:r>
-        <w:t>Find where we got 71,000 from</w:t>
-      </w:r>
+        <w:t xml:space="preserve">Estimate the race/ethnicity disparity results for </w:t>
+      </w:r>
+      <w:proofErr w:type="spellStart"/>
+      <w:r>
+        <w:t>mpls</w:t>
+      </w:r>
+      <w:proofErr w:type="spellEnd"/>
+      <w:r>
+        <w:t xml:space="preserve"> and </w:t>
+      </w:r>
+      <w:proofErr w:type="spellStart"/>
+      <w:r>
+        <w:t>henn+</w:t>
+      </w:r>
+      <w:proofErr w:type="gramStart"/>
+      <w:r>
+        <w:t>ramsey</w:t>
+      </w:r>
+      <w:proofErr w:type="spellEnd"/>
+      <w:proofErr w:type="gramEnd"/>
+    </w:p>
+    <w:p>
+      <w:r>
+        <w:t xml:space="preserve">Find where we got </w:t>
+      </w:r>
+      <w:proofErr w:type="gramStart"/>
+      <w:r>
+        <w:t>71,000 from</w:t>
+      </w:r>
+      <w:proofErr w:type="gramEnd"/>
     </w:p>
     <w:p>
       <w:r>
@@ -1736,7 +1881,47 @@
     <w:p>
       <w:r>
         <w:tab/>
-        <w:t>R = n_naics / n_total , n_naics / n_total | MW = true</w:t>
+        <w:t xml:space="preserve">R = </w:t>
+      </w:r>
+      <w:proofErr w:type="spellStart"/>
+      <w:r>
+        <w:t>n_naics</w:t>
+      </w:r>
+      <w:proofErr w:type="spellEnd"/>
+      <w:r>
+        <w:t xml:space="preserve"> / </w:t>
+      </w:r>
+      <w:proofErr w:type="spellStart"/>
+      <w:r>
+        <w:t>n_</w:t>
+      </w:r>
+      <w:proofErr w:type="gramStart"/>
+      <w:r>
+        <w:t>total</w:t>
+      </w:r>
+      <w:proofErr w:type="spellEnd"/>
+      <w:r>
+        <w:t xml:space="preserve"> ,</w:t>
+      </w:r>
+      <w:proofErr w:type="gramEnd"/>
+      <w:r>
+        <w:t xml:space="preserve"> </w:t>
+      </w:r>
+      <w:proofErr w:type="spellStart"/>
+      <w:r>
+        <w:t>n_naics</w:t>
+      </w:r>
+      <w:proofErr w:type="spellEnd"/>
+      <w:r>
+        <w:t xml:space="preserve"> / </w:t>
+      </w:r>
+      <w:proofErr w:type="spellStart"/>
+      <w:r>
+        <w:t>n_total</w:t>
+      </w:r>
+      <w:proofErr w:type="spellEnd"/>
+      <w:r>
+        <w:t xml:space="preserve"> | MW = true</w:t>
       </w:r>
     </w:p>
     <w:p>
@@ -1810,7 +1995,35 @@
         <w:rPr>
           <w:rFonts w:ascii="Georgia" w:hAnsi="Georgia"/>
         </w:rPr>
-        <w:t>Meet with Haseeb and Soomin to discuss future of project</w:t>
+        <w:t xml:space="preserve">Meet with </w:t>
+      </w:r>
+      <w:proofErr w:type="spellStart"/>
+      <w:r>
+        <w:rPr>
+          <w:rFonts w:ascii="Georgia" w:hAnsi="Georgia"/>
+        </w:rPr>
+        <w:t>Haseeb</w:t>
+      </w:r>
+      <w:proofErr w:type="spellEnd"/>
+      <w:r>
+        <w:rPr>
+          <w:rFonts w:ascii="Georgia" w:hAnsi="Georgia"/>
+        </w:rPr>
+        <w:t xml:space="preserve"> and </w:t>
+      </w:r>
+      <w:proofErr w:type="spellStart"/>
+      <w:r>
+        <w:rPr>
+          <w:rFonts w:ascii="Georgia" w:hAnsi="Georgia"/>
+        </w:rPr>
+        <w:t>Soomin</w:t>
+      </w:r>
+      <w:proofErr w:type="spellEnd"/>
+      <w:r>
+        <w:rPr>
+          <w:rFonts w:ascii="Georgia" w:hAnsi="Georgia"/>
+        </w:rPr>
+        <w:t xml:space="preserve"> to discuss future of project</w:t>
       </w:r>
     </w:p>
     <w:p>
@@ -1864,7 +2077,15 @@
     </w:p>
     <w:p>
       <w:r>
-        <w:t>Finish applying to Fall jobs</w:t>
+        <w:t xml:space="preserve">Finish applying to </w:t>
+      </w:r>
+      <w:proofErr w:type="gramStart"/>
+      <w:r>
+        <w:t>Fall</w:t>
+      </w:r>
+      <w:proofErr w:type="gramEnd"/>
+      <w:r>
+        <w:t xml:space="preserve"> jobs</w:t>
       </w:r>
     </w:p>
     <w:p>
@@ -2024,7 +2245,15 @@
         </w:numPr>
       </w:pPr>
       <w:r>
-        <w:t>Meet with Dr Myers to discuss what we would do differently</w:t>
+        <w:t xml:space="preserve">Meet with </w:t>
+      </w:r>
+      <w:proofErr w:type="spellStart"/>
+      <w:r>
+        <w:t>Dr</w:t>
+      </w:r>
+      <w:proofErr w:type="spellEnd"/>
+      <w:r>
+        <w:t xml:space="preserve"> Myers to discuss what we would do differently</w:t>
       </w:r>
     </w:p>
     <w:p>
@@ -2144,8 +2373,13 @@
     </w:p>
     <w:p>
       <w:r>
-        <w:t>Visit Johansens</w:t>
-      </w:r>
+        <w:t xml:space="preserve">Visit </w:t>
+      </w:r>
+      <w:proofErr w:type="spellStart"/>
+      <w:r>
+        <w:t>Johansens</w:t>
+      </w:r>
+      <w:proofErr w:type="spellEnd"/>
     </w:p>
     <w:p>
       <w:r>
@@ -2166,8 +2400,6 @@
       <w:r>
         <w:t>FRED fantasy league with Tyler and Zach</w:t>
       </w:r>
-      <w:bookmarkStart w:id="8" w:name="_GoBack"/>
-      <w:bookmarkEnd w:id="8"/>
     </w:p>
     <w:p>
       <w:r>
@@ -2176,13 +2408,65 @@
     </w:p>
     <w:p>
       <w:r>
-        <w:t>Read rawls, aristolte, kant, Sartre, mill, ross, camus, kiregaard, Nussbaum, the books in rwc</w:t>
-      </w:r>
-    </w:p>
-    <w:p>
-      <w:r>
-        <w:t>Read picketty</w:t>
-      </w:r>
+        <w:t xml:space="preserve">Read </w:t>
+      </w:r>
+      <w:proofErr w:type="spellStart"/>
+      <w:r>
+        <w:t>rawls</w:t>
+      </w:r>
+      <w:proofErr w:type="spellEnd"/>
+      <w:r>
+        <w:t xml:space="preserve">, </w:t>
+      </w:r>
+      <w:proofErr w:type="spellStart"/>
+      <w:r>
+        <w:t>aristolte</w:t>
+      </w:r>
+      <w:proofErr w:type="spellEnd"/>
+      <w:r>
+        <w:t xml:space="preserve">, </w:t>
+      </w:r>
+      <w:proofErr w:type="spellStart"/>
+      <w:proofErr w:type="gramStart"/>
+      <w:r>
+        <w:t>kant</w:t>
+      </w:r>
+      <w:proofErr w:type="spellEnd"/>
+      <w:proofErr w:type="gramEnd"/>
+      <w:r>
+        <w:t xml:space="preserve">, Sartre, mill, ross, </w:t>
+      </w:r>
+      <w:proofErr w:type="spellStart"/>
+      <w:r>
+        <w:t>camus</w:t>
+      </w:r>
+      <w:proofErr w:type="spellEnd"/>
+      <w:r>
+        <w:t xml:space="preserve">, </w:t>
+      </w:r>
+      <w:proofErr w:type="spellStart"/>
+      <w:r>
+        <w:t>kiregaard</w:t>
+      </w:r>
+      <w:proofErr w:type="spellEnd"/>
+      <w:r>
+        <w:t xml:space="preserve">, Nussbaum, the books in </w:t>
+      </w:r>
+      <w:proofErr w:type="spellStart"/>
+      <w:r>
+        <w:t>rwc</w:t>
+      </w:r>
+      <w:proofErr w:type="spellEnd"/>
+    </w:p>
+    <w:p>
+      <w:r>
+        <w:t xml:space="preserve">Read </w:t>
+      </w:r>
+      <w:proofErr w:type="spellStart"/>
+      <w:r>
+        <w:t>picketty</w:t>
+      </w:r>
+      <w:proofErr w:type="spellEnd"/>
     </w:p>
     <w:p/>
     <w:p/>
@@ -2193,7 +2477,7 @@
           <w:b/>
         </w:rPr>
       </w:pPr>
-      <w:bookmarkStart w:id="9" w:name="_Toc485640138"/>
+      <w:bookmarkStart w:id="8" w:name="_Toc485640138"/>
       <w:r>
         <w:rPr>
           <w:b/>
@@ -2225,7 +2509,7 @@
         </w:rPr>
         <w:t>General Professional Interest</w:t>
       </w:r>
-      <w:bookmarkEnd w:id="9"/>
+      <w:bookmarkEnd w:id="8"/>
     </w:p>
     <w:p>
       <w:pPr>
@@ -2260,7 +2544,15 @@
         </w:numPr>
       </w:pPr>
       <w:r>
-        <w:t>Learn how to automate as much of github as possible</w:t>
+        <w:t xml:space="preserve">Learn how to automate as much of </w:t>
+      </w:r>
+      <w:proofErr w:type="spellStart"/>
+      <w:r>
+        <w:t>github</w:t>
+      </w:r>
+      <w:proofErr w:type="spellEnd"/>
+      <w:r>
+        <w:t xml:space="preserve"> as possible</w:t>
       </w:r>
     </w:p>
     <w:p>
@@ -2272,7 +2564,23 @@
         </w:numPr>
       </w:pPr>
       <w:r>
-        <w:t>Learn how to run stata and r files from the c++ command line</w:t>
+        <w:t xml:space="preserve">Learn how to run </w:t>
+      </w:r>
+      <w:proofErr w:type="spellStart"/>
+      <w:r>
+        <w:t>stata</w:t>
+      </w:r>
+      <w:proofErr w:type="spellEnd"/>
+      <w:r>
+        <w:t xml:space="preserve"> and r files from the </w:t>
+      </w:r>
+      <w:proofErr w:type="spellStart"/>
+      <w:r>
+        <w:t>c++</w:t>
+      </w:r>
+      <w:proofErr w:type="spellEnd"/>
+      <w:r>
+        <w:t xml:space="preserve"> command line</w:t>
       </w:r>
     </w:p>
     <w:p>
@@ -2307,9 +2615,19 @@
           <w:numId w:val="35"/>
         </w:numPr>
       </w:pPr>
-      <w:r>
-        <w:t>Talk to Sebastian, should I take the Marc Bellemare or the Pamela Smith Trade classes?</w:t>
-      </w:r>
+      <w:proofErr w:type="gramStart"/>
+      <w:r>
+        <w:t xml:space="preserve">Talk to Sebastian, should I take the Marc </w:t>
+      </w:r>
+      <w:proofErr w:type="spellStart"/>
+      <w:r>
+        <w:t>Bellemare</w:t>
+      </w:r>
+      <w:proofErr w:type="spellEnd"/>
+      <w:r>
+        <w:t xml:space="preserve"> or the Pamela Smith Trade classes?</w:t>
+      </w:r>
+      <w:proofErr w:type="gramEnd"/>
     </w:p>
     <w:p>
       <w:pPr>
@@ -2344,7 +2662,15 @@
         </w:numPr>
       </w:pPr>
       <w:r>
-        <w:t>Read James Fraiser – the anthropology of magic</w:t>
+        <w:t xml:space="preserve">Read James </w:t>
+      </w:r>
+      <w:proofErr w:type="spellStart"/>
+      <w:r>
+        <w:t>Fraiser</w:t>
+      </w:r>
+      <w:proofErr w:type="spellEnd"/>
+      <w:r>
+        <w:t xml:space="preserve"> – the anthropology of magic</w:t>
       </w:r>
     </w:p>
     <w:p>
@@ -2356,7 +2682,23 @@
         </w:numPr>
       </w:pPr>
       <w:r>
-        <w:t>Read Anne Markusen on occupartional regional development</w:t>
+        <w:t xml:space="preserve">Read Anne </w:t>
+      </w:r>
+      <w:proofErr w:type="spellStart"/>
+      <w:r>
+        <w:t>Markusen</w:t>
+      </w:r>
+      <w:proofErr w:type="spellEnd"/>
+      <w:r>
+        <w:t xml:space="preserve"> on </w:t>
+      </w:r>
+      <w:proofErr w:type="spellStart"/>
+      <w:r>
+        <w:t>occupartional</w:t>
+      </w:r>
+      <w:proofErr w:type="spellEnd"/>
+      <w:r>
+        <w:t xml:space="preserve"> regional development</w:t>
       </w:r>
     </w:p>
     <w:p>
@@ -2368,7 +2710,25 @@
         </w:numPr>
       </w:pPr>
       <w:r>
-        <w:t>Read sean hubbard on credit ratings and risk – grandfathering of zoning laws: coauthor for D&amp;B credit disparity paper?</w:t>
+        <w:t xml:space="preserve">Read </w:t>
+      </w:r>
+      <w:proofErr w:type="spellStart"/>
+      <w:proofErr w:type="gramStart"/>
+      <w:r>
+        <w:t>sean</w:t>
+      </w:r>
+      <w:proofErr w:type="spellEnd"/>
+      <w:proofErr w:type="gramEnd"/>
+      <w:r>
+        <w:t xml:space="preserve"> </w:t>
+      </w:r>
+      <w:proofErr w:type="spellStart"/>
+      <w:r>
+        <w:t>hubbard</w:t>
+      </w:r>
+      <w:proofErr w:type="spellEnd"/>
+      <w:r>
+        <w:t xml:space="preserve"> on credit ratings and risk – grandfathering of zoning laws: coauthor for D&amp;B credit disparity paper?</w:t>
       </w:r>
     </w:p>
     <w:p>
@@ -2380,8 +2740,21 @@
         </w:numPr>
       </w:pPr>
       <w:r>
-        <w:t>Read elane oster</w:t>
-      </w:r>
+        <w:t xml:space="preserve">Read </w:t>
+      </w:r>
+      <w:proofErr w:type="spellStart"/>
+      <w:r>
+        <w:t>elane</w:t>
+      </w:r>
+      <w:proofErr w:type="spellEnd"/>
+      <w:r>
+        <w:t xml:space="preserve"> </w:t>
+      </w:r>
+      <w:proofErr w:type="spellStart"/>
+      <w:r>
+        <w:t>oster</w:t>
+      </w:r>
+      <w:proofErr w:type="spellEnd"/>
     </w:p>
     <w:p>
       <w:pPr>
@@ -2392,8 +2765,21 @@
         </w:numPr>
       </w:pPr>
       <w:r>
-        <w:t>Read elenore ostrum</w:t>
-      </w:r>
+        <w:t xml:space="preserve">Read </w:t>
+      </w:r>
+      <w:proofErr w:type="spellStart"/>
+      <w:r>
+        <w:t>elenore</w:t>
+      </w:r>
+      <w:proofErr w:type="spellEnd"/>
+      <w:r>
+        <w:t xml:space="preserve"> </w:t>
+      </w:r>
+      <w:proofErr w:type="spellStart"/>
+      <w:r>
+        <w:t>ostrum</w:t>
+      </w:r>
+      <w:proofErr w:type="spellEnd"/>
     </w:p>
     <w:p>
       <w:pPr>
@@ -2404,8 +2790,39 @@
         </w:numPr>
       </w:pPr>
       <w:r>
-        <w:t>Re-read the anne oster paper on minimum detectable effect? Discuss with Wahedur?</w:t>
-      </w:r>
+        <w:t xml:space="preserve">Re-read the </w:t>
+      </w:r>
+      <w:proofErr w:type="spellStart"/>
+      <w:proofErr w:type="gramStart"/>
+      <w:r>
+        <w:t>anne</w:t>
+      </w:r>
+      <w:proofErr w:type="spellEnd"/>
+      <w:proofErr w:type="gramEnd"/>
+      <w:r>
+        <w:t xml:space="preserve"> </w:t>
+      </w:r>
+      <w:proofErr w:type="spellStart"/>
+      <w:r>
+        <w:t>oster</w:t>
+      </w:r>
+      <w:proofErr w:type="spellEnd"/>
+      <w:r>
+        <w:t xml:space="preserve"> paper on minimum detectable effect? </w:t>
+      </w:r>
+      <w:proofErr w:type="gramStart"/>
+      <w:r>
+        <w:t xml:space="preserve">Discuss with </w:t>
+      </w:r>
+      <w:proofErr w:type="spellStart"/>
+      <w:r>
+        <w:t>Wahedur</w:t>
+      </w:r>
+      <w:proofErr w:type="spellEnd"/>
+      <w:r>
+        <w:t>?</w:t>
+      </w:r>
+      <w:proofErr w:type="gramEnd"/>
     </w:p>
     <w:p>
       <w:pPr>
@@ -2414,10 +2831,58 @@
           <w:ilvl w:val="0"/>
           <w:numId w:val="35"/>
         </w:numPr>
+        <w:rPr>
+          <w:ins w:id="9" w:author="Thomas J Durfee" w:date="2017-06-19T14:06:00Z"/>
+        </w:rPr>
       </w:pPr>
       <w:r>
         <w:t>Confirm that the Montero cohort paper is dead</w:t>
       </w:r>
+    </w:p>
+    <w:p>
+      <w:pPr>
+        <w:pStyle w:val="ListParagraph"/>
+        <w:numPr>
+          <w:ilvl w:val="0"/>
+          <w:numId w:val="35"/>
+        </w:numPr>
+        <w:rPr>
+          <w:ins w:id="10" w:author="Thomas J Durfee" w:date="2017-06-19T14:06:00Z"/>
+        </w:rPr>
+      </w:pPr>
+      <w:ins w:id="11" w:author="Thomas J Durfee" w:date="2017-06-19T14:06:00Z">
+        <w:r>
+          <w:t>Replicate DeLong’s paper on Nassau Senior</w:t>
+        </w:r>
+      </w:ins>
+    </w:p>
+    <w:p>
+      <w:pPr>
+        <w:pStyle w:val="ListParagraph"/>
+        <w:numPr>
+          <w:ilvl w:val="0"/>
+          <w:numId w:val="35"/>
+        </w:numPr>
+        <w:rPr>
+          <w:ins w:id="12" w:author="Thomas J Durfee" w:date="2017-06-19T14:06:00Z"/>
+        </w:rPr>
+      </w:pPr>
+      <w:ins w:id="13" w:author="Thomas J Durfee" w:date="2017-06-19T14:06:00Z">
+        <w:r>
+          <w:t>Review economic history</w:t>
+        </w:r>
+      </w:ins>
+    </w:p>
+    <w:p>
+      <w:pPr>
+        <w:pStyle w:val="ListParagraph"/>
+        <w:numPr>
+          <w:ilvl w:val="0"/>
+          <w:numId w:val="35"/>
+        </w:numPr>
+      </w:pPr>
+      <w:bookmarkStart w:id="14" w:name="_GoBack"/>
+      <w:bookmarkEnd w:id="14"/>
     </w:p>
     <w:p/>
     <w:sectPr>
@@ -2491,7 +2956,7 @@
           <w:rPr>
             <w:noProof/>
           </w:rPr>
-          <w:t>2</w:t>
+          <w:t>6</w:t>
         </w:r>
         <w:r>
           <w:rPr>
@@ -4253,6 +4718,14 @@
     <w:abstractNumId w:val="18"/>
   </w:num>
 </w:numbering>
+</file>
+
+<file path=word/people.xml><?xml version="1.0" encoding="utf-8"?>
+<w15:people xmlns:wpc="http://schemas.microsoft.com/office/word/2010/wordprocessingCanvas" xmlns:cx="http://schemas.microsoft.com/office/drawing/2014/chartex" xmlns:cx1="http://schemas.microsoft.com/office/drawing/2015/9/8/chartex" xmlns:mc="http://schemas.openxmlformats.org/markup-compatibility/2006" xmlns:o="urn:schemas-microsoft-com:office:office" xmlns:r="http://schemas.openxmlformats.org/officeDocument/2006/relationships" xmlns:m="http://schemas.openxmlformats.org/officeDocument/2006/math" xmlns:v="urn:schemas-microsoft-com:vml" xmlns:wp14="http://schemas.microsoft.com/office/word/2010/wordprocessingDrawing" xmlns:wp="http://schemas.openxmlformats.org/drawingml/2006/wordprocessingDrawing" xmlns:w10="urn:schemas-microsoft-com:office:word" xmlns:w="http://schemas.openxmlformats.org/wordprocessingml/2006/main" xmlns:w14="http://schemas.microsoft.com/office/word/2010/wordml" xmlns:w15="http://schemas.microsoft.com/office/word/2012/wordml" xmlns:w16se="http://schemas.microsoft.com/office/word/2015/wordml/symex" xmlns:wpg="http://schemas.microsoft.com/office/word/2010/wordprocessingGroup" xmlns:wpi="http://schemas.microsoft.com/office/word/2010/wordprocessingInk" xmlns:wne="http://schemas.microsoft.com/office/word/2006/wordml" xmlns:wps="http://schemas.microsoft.com/office/word/2010/wordprocessingShape" mc:Ignorable="w14 w15 w16se wp14">
+  <w15:person w15:author="Thomas J Durfee">
+    <w15:presenceInfo w15:providerId="None" w15:userId="Thomas J Durfee"/>
+  </w15:person>
+</w15:people>
 </file>
 
 <file path=word/styles.xml><?xml version="1.0" encoding="utf-8"?>
@@ -7148,7 +7621,7 @@
 </file>
 
 <file path=customXml/itemProps4.xml><?xml version="1.0" encoding="utf-8"?>
-<ds:datastoreItem xmlns:ds="http://schemas.openxmlformats.org/officeDocument/2006/customXml" ds:itemID="{A79E6C89-176D-4C2C-A172-527288594BD0}">
+<ds:datastoreItem xmlns:ds="http://schemas.openxmlformats.org/officeDocument/2006/customXml" ds:itemID="{E98D30C0-5C5C-4F5D-949D-FCE211A67395}">
   <ds:schemaRefs>
     <ds:schemaRef ds:uri="http://schemas.openxmlformats.org/officeDocument/2006/bibliography"/>
   </ds:schemaRefs>

</xml_diff>